<commit_message>
Modified core functionalities and product collection analysis
</commit_message>
<xml_diff>
--- a/Vineet Study Report/Core Functionality.docx
+++ b/Vineet Study Report/Core Functionality.docx
@@ -4,6 +4,7 @@
   <w:body>
     <w:p>
       <w:pPr>
+        <w:ind w:left="851"/>
         <w:jc w:val="center"/>
         <w:rPr>
           <w:rFonts w:ascii="Courier New" w:hAnsi="Courier New" w:cs="Courier New"/>
@@ -26,6 +27,7 @@
     </w:p>
     <w:p>
       <w:pPr>
+        <w:ind w:left="851"/>
         <w:rPr>
           <w:rFonts w:ascii="Courier New" w:hAnsi="Courier New" w:cs="Courier New"/>
           <w:sz w:val="24"/>
@@ -43,14 +45,13 @@
     </w:p>
     <w:p>
       <w:pPr>
-        <w:ind w:left="720"/>
-        <w:rPr>
-          <w:rFonts w:ascii="Courier New" w:hAnsi="Courier New" w:cs="Courier New"/>
-          <w:sz w:val="24"/>
-          <w:szCs w:val="24"/>
-        </w:rPr>
-      </w:pPr>
-      <w:commentRangeStart w:id="0"/>
+        <w:ind w:left="851"/>
+        <w:rPr>
+          <w:rFonts w:ascii="Courier New" w:hAnsi="Courier New" w:cs="Courier New"/>
+          <w:sz w:val="24"/>
+          <w:szCs w:val="24"/>
+        </w:rPr>
+      </w:pPr>
       <w:r>
         <w:rPr>
           <w:rFonts w:ascii="Courier New" w:hAnsi="Courier New" w:cs="Courier New"/>
@@ -84,32 +85,26 @@
         </w:rPr>
         <w:t xml:space="preserve"> became core function for android mobile.</w:t>
       </w:r>
-      <w:commentRangeEnd w:id="0"/>
-      <w:r>
-        <w:rPr>
-          <w:rStyle w:val="CommentReference"/>
-        </w:rPr>
-        <w:commentReference w:id="0"/>
-      </w:r>
-    </w:p>
-    <w:p>
-      <w:pPr>
-        <w:rPr>
-          <w:rFonts w:ascii="Courier New" w:hAnsi="Courier New" w:cs="Courier New"/>
-          <w:sz w:val="24"/>
-          <w:szCs w:val="24"/>
-        </w:rPr>
-      </w:pPr>
-    </w:p>
-    <w:p>
-      <w:pPr>
-        <w:rPr>
-          <w:rFonts w:ascii="Courier New" w:hAnsi="Courier New" w:cs="Courier New"/>
-          <w:sz w:val="24"/>
-          <w:szCs w:val="24"/>
-        </w:rPr>
-      </w:pPr>
-      <w:commentRangeStart w:id="1"/>
+    </w:p>
+    <w:p>
+      <w:pPr>
+        <w:ind w:left="851"/>
+        <w:rPr>
+          <w:rFonts w:ascii="Courier New" w:hAnsi="Courier New" w:cs="Courier New"/>
+          <w:sz w:val="24"/>
+          <w:szCs w:val="24"/>
+        </w:rPr>
+      </w:pPr>
+    </w:p>
+    <w:p>
+      <w:pPr>
+        <w:ind w:left="851"/>
+        <w:rPr>
+          <w:rFonts w:ascii="Courier New" w:hAnsi="Courier New" w:cs="Courier New"/>
+          <w:sz w:val="24"/>
+          <w:szCs w:val="24"/>
+        </w:rPr>
+      </w:pPr>
       <w:r>
         <w:rPr>
           <w:rFonts w:ascii="Courier New" w:hAnsi="Courier New" w:cs="Courier New"/>
@@ -118,17 +113,10 @@
         </w:rPr>
         <w:t>Here process cycle shown below for core functionalities of website:</w:t>
       </w:r>
-      <w:commentRangeEnd w:id="1"/>
-      <w:r>
-        <w:rPr>
-          <w:rStyle w:val="CommentReference"/>
-        </w:rPr>
-        <w:commentReference w:id="1"/>
-      </w:r>
-    </w:p>
-    <w:p>
-      <w:pPr>
-        <w:ind w:left="-426"/>
+    </w:p>
+    <w:p>
+      <w:pPr>
+        <w:ind w:left="142"/>
         <w:rPr>
           <w:rFonts w:ascii="Courier New" w:hAnsi="Courier New" w:cs="Courier New"/>
           <w:sz w:val="24"/>
@@ -141,17 +129,17 @@
           <w:noProof/>
           <w:sz w:val="24"/>
           <w:szCs w:val="24"/>
-          <w:lang w:eastAsia="en-IN"/>
+          <w:lang w:val="en-NZ" w:eastAsia="en-NZ"/>
         </w:rPr>
         <w:drawing>
-          <wp:inline distT="0" distB="0" distL="0" distR="0" wp14:anchorId="7C197817" wp14:editId="78211079">
-            <wp:extent cx="6391072" cy="3161030"/>
-            <wp:effectExtent l="19050" t="0" r="10160" b="0"/>
+          <wp:inline distT="0" distB="0" distL="0" distR="0" wp14:anchorId="7C197817" wp14:editId="462B027B">
+            <wp:extent cx="5562600" cy="2132330"/>
+            <wp:effectExtent l="19050" t="0" r="19050" b="0"/>
             <wp:docPr id="2" name="Diagram 2"/>
             <wp:cNvGraphicFramePr/>
             <a:graphic xmlns:a="http://schemas.openxmlformats.org/drawingml/2006/main">
               <a:graphicData uri="http://schemas.openxmlformats.org/drawingml/2006/diagram">
-                <dgm:relIds xmlns:dgm="http://schemas.openxmlformats.org/drawingml/2006/diagram" xmlns:r="http://schemas.openxmlformats.org/officeDocument/2006/relationships" r:dm="rId9" r:lo="rId10" r:qs="rId11" r:cs="rId12"/>
+                <dgm:relIds xmlns:dgm="http://schemas.openxmlformats.org/drawingml/2006/diagram" xmlns:r="http://schemas.openxmlformats.org/officeDocument/2006/relationships" r:dm="rId7" r:lo="rId8" r:qs="rId9" r:cs="rId10"/>
               </a:graphicData>
             </a:graphic>
           </wp:inline>
@@ -160,7 +148,7 @@
     </w:p>
     <w:p>
       <w:pPr>
-        <w:ind w:left="-426"/>
+        <w:ind w:left="851"/>
         <w:jc w:val="center"/>
         <w:rPr>
           <w:rFonts w:ascii="Courier New" w:hAnsi="Courier New" w:cs="Courier New"/>
@@ -172,49 +160,37 @@
           <w:rFonts w:ascii="Courier New" w:hAnsi="Courier New" w:cs="Courier New"/>
           <w:b/>
         </w:rPr>
-        <w:t xml:space="preserve">Figure </w:t>
-      </w:r>
-      <w:commentRangeStart w:id="2"/>
-      <w:r>
-        <w:rPr>
-          <w:rFonts w:ascii="Courier New" w:hAnsi="Courier New" w:cs="Courier New"/>
-          <w:b/>
-        </w:rPr>
-        <w:t>A</w:t>
-      </w:r>
-      <w:commentRangeEnd w:id="2"/>
-      <w:r>
-        <w:rPr>
-          <w:rStyle w:val="CommentReference"/>
-        </w:rPr>
-        <w:commentReference w:id="2"/>
-      </w:r>
-      <w:r>
-        <w:rPr>
-          <w:rFonts w:ascii="Courier New" w:hAnsi="Courier New" w:cs="Courier New"/>
-          <w:b/>
-        </w:rPr>
-        <w:t>: Process Cycle having 6 core functionalities</w:t>
-      </w:r>
-    </w:p>
-    <w:p>
-      <w:pPr>
-        <w:rPr>
-          <w:rFonts w:ascii="Courier New" w:hAnsi="Courier New" w:cs="Courier New"/>
-          <w:sz w:val="24"/>
-          <w:szCs w:val="24"/>
-        </w:rPr>
-      </w:pPr>
-    </w:p>
-    <w:p>
-      <w:pPr>
-        <w:rPr>
-          <w:rFonts w:ascii="Courier New" w:hAnsi="Courier New" w:cs="Courier New"/>
-          <w:sz w:val="24"/>
-          <w:szCs w:val="24"/>
-        </w:rPr>
-      </w:pPr>
-      <w:commentRangeStart w:id="3"/>
+        <w:t xml:space="preserve">Figure A: Process Cycle having 6 core </w:t>
+      </w:r>
+      <w:bookmarkStart w:id="0" w:name="_GoBack"/>
+      <w:bookmarkEnd w:id="0"/>
+      <w:r>
+        <w:rPr>
+          <w:rFonts w:ascii="Courier New" w:hAnsi="Courier New" w:cs="Courier New"/>
+          <w:b/>
+        </w:rPr>
+        <w:t>functionalities</w:t>
+      </w:r>
+    </w:p>
+    <w:p>
+      <w:pPr>
+        <w:ind w:left="851"/>
+        <w:rPr>
+          <w:rFonts w:ascii="Courier New" w:hAnsi="Courier New" w:cs="Courier New"/>
+          <w:sz w:val="24"/>
+          <w:szCs w:val="24"/>
+        </w:rPr>
+      </w:pPr>
+    </w:p>
+    <w:p>
+      <w:pPr>
+        <w:ind w:left="851"/>
+        <w:rPr>
+          <w:rFonts w:ascii="Courier New" w:hAnsi="Courier New" w:cs="Courier New"/>
+          <w:sz w:val="24"/>
+          <w:szCs w:val="24"/>
+        </w:rPr>
+      </w:pPr>
       <w:r>
         <w:rPr>
           <w:rFonts w:ascii="Courier New" w:hAnsi="Courier New" w:cs="Courier New"/>
@@ -222,13 +198,6 @@
           <w:szCs w:val="24"/>
         </w:rPr>
         <w:t>Let’s talk about core functionalities for Reaction Commerce which are shown below:</w:t>
-      </w:r>
-      <w:commentRangeEnd w:id="3"/>
-      <w:r>
-        <w:rPr>
-          <w:rStyle w:val="CommentReference"/>
-        </w:rPr>
-        <w:commentReference w:id="3"/>
       </w:r>
     </w:p>
     <w:p>
@@ -241,6 +210,7 @@
         <w:tabs>
           <w:tab w:val="left" w:pos="1701"/>
         </w:tabs>
+        <w:ind w:left="851" w:firstLine="0"/>
         <w:rPr>
           <w:rFonts w:ascii="Courier New" w:hAnsi="Courier New" w:cs="Courier New"/>
           <w:b/>
@@ -271,31 +241,25 @@
           <w:sz w:val="24"/>
           <w:szCs w:val="24"/>
         </w:rPr>
-        <w:t xml:space="preserve">is known as </w:t>
-      </w:r>
-      <w:commentRangeStart w:id="4"/>
-      <w:r>
-        <w:rPr>
-          <w:rFonts w:ascii="Courier New" w:hAnsi="Courier New" w:cs="Courier New"/>
-          <w:sz w:val="24"/>
-          <w:szCs w:val="24"/>
-        </w:rPr>
-        <w:t xml:space="preserve">Brain </w:t>
-      </w:r>
-      <w:commentRangeEnd w:id="4"/>
-      <w:r>
-        <w:rPr>
-          <w:rStyle w:val="CommentReference"/>
-        </w:rPr>
-        <w:commentReference w:id="4"/>
-      </w:r>
-      <w:r>
-        <w:rPr>
-          <w:rFonts w:ascii="Courier New" w:hAnsi="Courier New" w:cs="Courier New"/>
-          <w:sz w:val="24"/>
-          <w:szCs w:val="24"/>
-        </w:rPr>
-        <w:t>of the system through which we can view overall process and status of customers with their details</w:t>
+        <w:t xml:space="preserve">is known as Brain </w:t>
+      </w:r>
+      <w:proofErr w:type="gramStart"/>
+      <w:r>
+        <w:rPr>
+          <w:rFonts w:ascii="Courier New" w:hAnsi="Courier New" w:cs="Courier New"/>
+          <w:sz w:val="24"/>
+          <w:szCs w:val="24"/>
+        </w:rPr>
+        <w:t>of</w:t>
+      </w:r>
+      <w:proofErr w:type="gramEnd"/>
+      <w:r>
+        <w:rPr>
+          <w:rFonts w:ascii="Courier New" w:hAnsi="Courier New" w:cs="Courier New"/>
+          <w:sz w:val="24"/>
+          <w:szCs w:val="24"/>
+        </w:rPr>
+        <w:t xml:space="preserve"> the system through which we can view overall process and status of customers with their details</w:t>
       </w:r>
       <w:r>
         <w:rPr>
@@ -320,6 +284,7 @@
         <w:tabs>
           <w:tab w:val="left" w:pos="1701"/>
         </w:tabs>
+        <w:ind w:left="851"/>
         <w:rPr>
           <w:rFonts w:ascii="Courier New" w:hAnsi="Courier New" w:cs="Courier New"/>
           <w:b/>
@@ -334,6 +299,7 @@
         <w:tabs>
           <w:tab w:val="left" w:pos="1701"/>
         </w:tabs>
+        <w:ind w:left="851"/>
         <w:rPr>
           <w:rFonts w:ascii="Courier New" w:hAnsi="Courier New" w:cs="Courier New"/>
           <w:sz w:val="24"/>
@@ -355,7 +321,7 @@
         <w:tabs>
           <w:tab w:val="left" w:pos="1701"/>
         </w:tabs>
-        <w:ind w:left="1440"/>
+        <w:ind w:left="851"/>
         <w:rPr>
           <w:rFonts w:ascii="Courier New" w:hAnsi="Courier New" w:cs="Courier New"/>
           <w:sz w:val="24"/>
@@ -379,29 +345,37 @@
         </w:rPr>
         <w:t xml:space="preserve">: Customer ordered a product from the     website but somehow product has not been </w:t>
       </w:r>
-      <w:commentRangeStart w:id="5"/>
-      <w:r>
-        <w:rPr>
-          <w:rFonts w:ascii="Courier New" w:hAnsi="Courier New" w:cs="Courier New"/>
-          <w:sz w:val="24"/>
-          <w:szCs w:val="24"/>
-        </w:rPr>
-        <w:t xml:space="preserve">reached </w:t>
-      </w:r>
-      <w:commentRangeEnd w:id="5"/>
-      <w:r>
-        <w:rPr>
-          <w:rStyle w:val="CommentReference"/>
-        </w:rPr>
-        <w:commentReference w:id="5"/>
-      </w:r>
-      <w:r>
-        <w:rPr>
-          <w:rFonts w:ascii="Courier New" w:hAnsi="Courier New" w:cs="Courier New"/>
-          <w:sz w:val="24"/>
-          <w:szCs w:val="24"/>
-        </w:rPr>
-        <w:t xml:space="preserve">to </w:t>
+      <w:r>
+        <w:rPr>
+          <w:rFonts w:ascii="Courier New" w:hAnsi="Courier New" w:cs="Courier New"/>
+          <w:sz w:val="24"/>
+          <w:szCs w:val="24"/>
+        </w:rPr>
+        <w:t>delivered</w:t>
+      </w:r>
+      <w:r>
+        <w:rPr>
+          <w:rFonts w:ascii="Courier New" w:hAnsi="Courier New" w:cs="Courier New"/>
+          <w:sz w:val="24"/>
+          <w:szCs w:val="24"/>
+        </w:rPr>
+        <w:t xml:space="preserve"> to customer. So admins can track customer’s </w:t>
+      </w:r>
+      <w:r>
+        <w:rPr>
+          <w:rFonts w:ascii="Courier New" w:hAnsi="Courier New" w:cs="Courier New"/>
+          <w:sz w:val="24"/>
+          <w:szCs w:val="24"/>
+        </w:rPr>
+        <w:t>information</w:t>
+      </w:r>
+      <w:r>
+        <w:rPr>
+          <w:rFonts w:ascii="Courier New" w:hAnsi="Courier New" w:cs="Courier New"/>
+          <w:sz w:val="24"/>
+          <w:szCs w:val="24"/>
+        </w:rPr>
+        <w:t xml:space="preserve"> through dashboard and their shipping details and status activities </w:t>
       </w:r>
       <w:r>
         <w:rPr>
@@ -410,31 +384,7 @@
           <w:szCs w:val="24"/>
         </w:rPr>
         <w:lastRenderedPageBreak/>
-        <w:t xml:space="preserve">customer. So admins can track customer’s </w:t>
-      </w:r>
-      <w:commentRangeStart w:id="6"/>
-      <w:r>
-        <w:rPr>
-          <w:rFonts w:ascii="Courier New" w:hAnsi="Courier New" w:cs="Courier New"/>
-          <w:sz w:val="24"/>
-          <w:szCs w:val="24"/>
-        </w:rPr>
-        <w:t xml:space="preserve">information </w:t>
-      </w:r>
-      <w:commentRangeEnd w:id="6"/>
-      <w:r>
-        <w:rPr>
-          <w:rStyle w:val="CommentReference"/>
-        </w:rPr>
-        <w:commentReference w:id="6"/>
-      </w:r>
-      <w:r>
-        <w:rPr>
-          <w:rFonts w:ascii="Courier New" w:hAnsi="Courier New" w:cs="Courier New"/>
-          <w:sz w:val="24"/>
-          <w:szCs w:val="24"/>
-        </w:rPr>
-        <w:t>through dashboard and their shipping details and status activities along with notes and notification to resolve the issues.</w:t>
+        <w:t>along with notes and notification to resolve the issues.</w:t>
       </w:r>
     </w:p>
     <w:p>
@@ -442,6 +392,7 @@
         <w:tabs>
           <w:tab w:val="left" w:pos="1701"/>
         </w:tabs>
+        <w:ind w:left="851"/>
         <w:rPr>
           <w:rFonts w:ascii="Courier New" w:hAnsi="Courier New" w:cs="Courier New"/>
           <w:sz w:val="24"/>
@@ -462,6 +413,7 @@
         <w:tabs>
           <w:tab w:val="left" w:pos="1701"/>
         </w:tabs>
+        <w:ind w:left="851"/>
         <w:rPr>
           <w:rFonts w:ascii="Courier New" w:hAnsi="Courier New" w:cs="Courier New"/>
           <w:sz w:val="24"/>
@@ -494,8 +446,8 @@
             <v:path o:extrusionok="f" gradientshapeok="t" o:connecttype="rect"/>
             <o:lock v:ext="edit" aspectratio="t"/>
           </v:shapetype>
-          <v:shape id="_x0000_i1025" type="#_x0000_t75" style="width:450.95pt;height:178.1pt">
-            <v:imagedata r:id="rId14" o:title="Screenshot_1"/>
+          <v:shape id="_x0000_i1025" type="#_x0000_t75" style="width:375.75pt;height:148.5pt">
+            <v:imagedata r:id="rId12" o:title="Screenshot_1"/>
           </v:shape>
         </w:pict>
       </w:r>
@@ -505,6 +457,7 @@
         <w:tabs>
           <w:tab w:val="left" w:pos="1701"/>
         </w:tabs>
+        <w:ind w:left="851"/>
         <w:jc w:val="center"/>
         <w:rPr>
           <w:rFonts w:ascii="Courier New" w:hAnsi="Courier New" w:cs="Courier New"/>
@@ -531,6 +484,7 @@
         <w:tabs>
           <w:tab w:val="left" w:pos="1701"/>
         </w:tabs>
+        <w:ind w:left="851"/>
         <w:rPr>
           <w:rFonts w:ascii="Courier New" w:hAnsi="Courier New" w:cs="Courier New"/>
           <w:b/>
@@ -542,6 +496,7 @@
         <w:tabs>
           <w:tab w:val="left" w:pos="1701"/>
         </w:tabs>
+        <w:ind w:left="851"/>
         <w:rPr>
           <w:rFonts w:ascii="Courier New" w:hAnsi="Courier New" w:cs="Courier New"/>
           <w:b/>
@@ -553,8 +508,8 @@
           <w:b/>
         </w:rPr>
         <w:pict w14:anchorId="4002D755">
-          <v:shape id="_x0000_i1026" type="#_x0000_t75" style="width:450.95pt;height:185.7pt">
-            <v:imagedata r:id="rId15" o:title="Screenshot_2"/>
+          <v:shape id="_x0000_i1026" type="#_x0000_t75" style="width:376.5pt;height:156pt">
+            <v:imagedata r:id="rId13" o:title="Screenshot_2"/>
           </v:shape>
         </w:pict>
       </w:r>
@@ -564,6 +519,7 @@
         <w:tabs>
           <w:tab w:val="left" w:pos="1701"/>
         </w:tabs>
+        <w:ind w:left="851"/>
         <w:jc w:val="center"/>
         <w:rPr>
           <w:rFonts w:ascii="Courier New" w:hAnsi="Courier New" w:cs="Courier New"/>
@@ -583,6 +539,7 @@
         <w:tabs>
           <w:tab w:val="left" w:pos="1701"/>
         </w:tabs>
+        <w:ind w:left="851"/>
         <w:jc w:val="center"/>
         <w:rPr>
           <w:rFonts w:ascii="Courier New" w:hAnsi="Courier New" w:cs="Courier New"/>
@@ -595,6 +552,7 @@
         <w:tabs>
           <w:tab w:val="left" w:pos="1701"/>
         </w:tabs>
+        <w:ind w:left="851"/>
         <w:jc w:val="center"/>
         <w:rPr>
           <w:rFonts w:ascii="Courier New" w:hAnsi="Courier New" w:cs="Courier New"/>
@@ -606,10 +564,9 @@
           <w:rFonts w:ascii="Courier New" w:hAnsi="Courier New" w:cs="Courier New"/>
           <w:b/>
         </w:rPr>
-        <w:lastRenderedPageBreak/>
         <w:pict w14:anchorId="480B9C10">
-          <v:shape id="_x0000_i1027" type="#_x0000_t75" style="width:450.95pt;height:197.05pt">
-            <v:imagedata r:id="rId16" o:title="Screenshot_3"/>
+          <v:shape id="_x0000_i1027" type="#_x0000_t75" style="width:375.75pt;height:165pt">
+            <v:imagedata r:id="rId14" o:title="Screenshot_3"/>
           </v:shape>
         </w:pict>
       </w:r>
@@ -619,6 +576,7 @@
         <w:tabs>
           <w:tab w:val="left" w:pos="1701"/>
         </w:tabs>
+        <w:ind w:left="851"/>
         <w:jc w:val="center"/>
         <w:rPr>
           <w:rFonts w:ascii="Courier New" w:hAnsi="Courier New" w:cs="Courier New"/>
@@ -635,6 +593,7 @@
     </w:p>
     <w:p>
       <w:pPr>
+        <w:ind w:left="851"/>
         <w:rPr>
           <w:rFonts w:ascii="Courier New" w:hAnsi="Courier New" w:cs="Courier New"/>
           <w:sz w:val="24"/>
@@ -649,6 +608,7 @@
           <w:ilvl w:val="0"/>
           <w:numId w:val="3"/>
         </w:numPr>
+        <w:ind w:left="851" w:firstLine="0"/>
         <w:rPr>
           <w:rFonts w:ascii="Courier New" w:hAnsi="Courier New" w:cs="Courier New"/>
           <w:b/>
@@ -701,6 +661,7 @@
     <w:p>
       <w:pPr>
         <w:pStyle w:val="ListParagraph"/>
+        <w:ind w:left="851"/>
         <w:rPr>
           <w:rFonts w:ascii="Courier New" w:hAnsi="Courier New" w:cs="Courier New"/>
           <w:b/>
@@ -712,6 +673,7 @@
     <w:p>
       <w:pPr>
         <w:pStyle w:val="ListParagraph"/>
+        <w:ind w:left="851"/>
         <w:rPr>
           <w:rFonts w:ascii="Courier New" w:hAnsi="Courier New" w:cs="Courier New"/>
           <w:sz w:val="24"/>
@@ -730,6 +692,7 @@
     <w:p>
       <w:pPr>
         <w:pStyle w:val="ListParagraph"/>
+        <w:ind w:left="851"/>
         <w:rPr>
           <w:rFonts w:ascii="Courier New" w:hAnsi="Courier New" w:cs="Courier New"/>
           <w:sz w:val="24"/>
@@ -740,6 +703,7 @@
     <w:p>
       <w:pPr>
         <w:pStyle w:val="ListParagraph"/>
+        <w:ind w:left="851"/>
         <w:rPr>
           <w:rFonts w:ascii="Courier New" w:hAnsi="Courier New" w:cs="Courier New"/>
           <w:sz w:val="24"/>
@@ -758,7 +722,7 @@
     <w:p>
       <w:pPr>
         <w:pStyle w:val="ListParagraph"/>
-        <w:ind w:left="1440"/>
+        <w:ind w:left="851"/>
         <w:rPr>
           <w:rFonts w:ascii="Courier New" w:hAnsi="Courier New" w:cs="Courier New"/>
           <w:sz w:val="24"/>
@@ -785,6 +749,7 @@
     </w:p>
     <w:p>
       <w:pPr>
+        <w:ind w:left="851"/>
         <w:rPr>
           <w:rFonts w:ascii="Courier New" w:hAnsi="Courier New" w:cs="Courier New"/>
           <w:sz w:val="24"/>
@@ -802,21 +767,21 @@
     </w:p>
     <w:p>
       <w:pPr>
-        <w:rPr>
-          <w:rFonts w:ascii="Courier New" w:hAnsi="Courier New" w:cs="Courier New"/>
-          <w:b/>
-        </w:rPr>
-      </w:pPr>
-      <w:r>
-        <w:rPr>
-          <w:rFonts w:ascii="Courier New" w:hAnsi="Courier New" w:cs="Courier New"/>
-          <w:sz w:val="24"/>
-          <w:szCs w:val="24"/>
-        </w:rPr>
-        <w:lastRenderedPageBreak/>
+        <w:ind w:left="851"/>
+        <w:rPr>
+          <w:rFonts w:ascii="Courier New" w:hAnsi="Courier New" w:cs="Courier New"/>
+          <w:b/>
+        </w:rPr>
+      </w:pPr>
+      <w:r>
+        <w:rPr>
+          <w:rFonts w:ascii="Courier New" w:hAnsi="Courier New" w:cs="Courier New"/>
+          <w:sz w:val="24"/>
+          <w:szCs w:val="24"/>
+        </w:rPr>
         <w:pict w14:anchorId="006EF6E5">
-          <v:shape id="_x0000_i1028" type="#_x0000_t75" style="width:450.95pt;height:157.25pt">
-            <v:imagedata r:id="rId17" o:title="Account Management"/>
+          <v:shape id="_x0000_i1028" type="#_x0000_t75" style="width:354pt;height:123.75pt">
+            <v:imagedata r:id="rId15" o:title="Account Management"/>
           </v:shape>
         </w:pict>
       </w:r>
@@ -844,6 +809,7 @@
     </w:p>
     <w:p>
       <w:pPr>
+        <w:ind w:left="851"/>
         <w:rPr>
           <w:rFonts w:ascii="Courier New" w:hAnsi="Courier New" w:cs="Courier New"/>
           <w:b/>
@@ -857,6 +823,7 @@
           <w:ilvl w:val="0"/>
           <w:numId w:val="3"/>
         </w:numPr>
+        <w:ind w:left="851" w:firstLine="0"/>
         <w:jc w:val="both"/>
         <w:rPr>
           <w:rFonts w:ascii="Courier New" w:hAnsi="Courier New" w:cs="Courier New"/>
@@ -885,6 +852,7 @@
     <w:p>
       <w:pPr>
         <w:pStyle w:val="ListParagraph"/>
+        <w:ind w:left="851"/>
         <w:jc w:val="both"/>
         <w:rPr>
           <w:rFonts w:ascii="Courier New" w:hAnsi="Courier New" w:cs="Courier New"/>
@@ -895,7 +863,7 @@
     </w:p>
     <w:p>
       <w:pPr>
-        <w:ind w:left="720"/>
+        <w:ind w:left="851"/>
         <w:jc w:val="both"/>
         <w:rPr>
           <w:rFonts w:ascii="Courier New" w:hAnsi="Courier New" w:cs="Courier New"/>
@@ -909,12 +877,21 @@
           <w:sz w:val="24"/>
           <w:szCs w:val="24"/>
         </w:rPr>
-        <w:t>It includes features such as editing products, removing products, add to cart, Prices, etc. New products can be created in reaction shop. It is very easy to manage.</w:t>
-      </w:r>
-    </w:p>
-    <w:p>
-      <w:pPr>
-        <w:ind w:left="1440"/>
+        <w:t xml:space="preserve">It includes features such as editing products, removing products, add to cart, Prices, etc. New </w:t>
+      </w:r>
+      <w:r>
+        <w:rPr>
+          <w:rFonts w:ascii="Courier New" w:hAnsi="Courier New" w:cs="Courier New"/>
+          <w:sz w:val="24"/>
+          <w:szCs w:val="24"/>
+        </w:rPr>
+        <w:lastRenderedPageBreak/>
+        <w:t>products can be created in reaction shop. It is very easy to manage.</w:t>
+      </w:r>
+    </w:p>
+    <w:p>
+      <w:pPr>
+        <w:ind w:left="851"/>
         <w:jc w:val="both"/>
         <w:rPr>
           <w:rFonts w:ascii="Courier New" w:hAnsi="Courier New" w:cs="Courier New"/>
@@ -1001,6 +978,7 @@
     </w:p>
     <w:p>
       <w:pPr>
+        <w:ind w:left="851"/>
         <w:jc w:val="both"/>
         <w:rPr>
           <w:rFonts w:ascii="Courier New" w:hAnsi="Courier New" w:cs="Courier New"/>
@@ -1008,9 +986,18 @@
           <w:szCs w:val="24"/>
         </w:rPr>
       </w:pPr>
-    </w:p>
-    <w:p>
-      <w:pPr>
+      <w:r>
+        <w:rPr>
+          <w:rFonts w:ascii="Courier New" w:hAnsi="Courier New" w:cs="Courier New"/>
+          <w:sz w:val="24"/>
+          <w:szCs w:val="24"/>
+        </w:rPr>
+        <w:t>Illustration has shown below in the form of snapshot of Product management for our project:</w:t>
+      </w:r>
+    </w:p>
+    <w:p>
+      <w:pPr>
+        <w:ind w:left="851"/>
         <w:jc w:val="both"/>
         <w:rPr>
           <w:rFonts w:ascii="Courier New" w:hAnsi="Courier New" w:cs="Courier New"/>
@@ -1021,6 +1008,7 @@
     </w:p>
     <w:p>
       <w:pPr>
+        <w:ind w:left="851"/>
         <w:jc w:val="both"/>
         <w:rPr>
           <w:rFonts w:ascii="Courier New" w:hAnsi="Courier New" w:cs="Courier New"/>
@@ -1028,105 +1016,6 @@
           <w:szCs w:val="24"/>
         </w:rPr>
       </w:pPr>
-    </w:p>
-    <w:p>
-      <w:pPr>
-        <w:jc w:val="both"/>
-        <w:rPr>
-          <w:rFonts w:ascii="Courier New" w:hAnsi="Courier New" w:cs="Courier New"/>
-          <w:sz w:val="24"/>
-          <w:szCs w:val="24"/>
-        </w:rPr>
-      </w:pPr>
-    </w:p>
-    <w:p>
-      <w:pPr>
-        <w:jc w:val="both"/>
-        <w:rPr>
-          <w:rFonts w:ascii="Courier New" w:hAnsi="Courier New" w:cs="Courier New"/>
-          <w:sz w:val="24"/>
-          <w:szCs w:val="24"/>
-        </w:rPr>
-      </w:pPr>
-    </w:p>
-    <w:p>
-      <w:pPr>
-        <w:jc w:val="both"/>
-        <w:rPr>
-          <w:rFonts w:ascii="Courier New" w:hAnsi="Courier New" w:cs="Courier New"/>
-          <w:sz w:val="24"/>
-          <w:szCs w:val="24"/>
-        </w:rPr>
-      </w:pPr>
-    </w:p>
-    <w:p>
-      <w:pPr>
-        <w:jc w:val="both"/>
-        <w:rPr>
-          <w:rFonts w:ascii="Courier New" w:hAnsi="Courier New" w:cs="Courier New"/>
-          <w:sz w:val="24"/>
-          <w:szCs w:val="24"/>
-        </w:rPr>
-      </w:pPr>
-    </w:p>
-    <w:p>
-      <w:pPr>
-        <w:jc w:val="both"/>
-        <w:rPr>
-          <w:rFonts w:ascii="Courier New" w:hAnsi="Courier New" w:cs="Courier New"/>
-          <w:sz w:val="24"/>
-          <w:szCs w:val="24"/>
-        </w:rPr>
-      </w:pPr>
-    </w:p>
-    <w:p>
-      <w:pPr>
-        <w:jc w:val="both"/>
-        <w:rPr>
-          <w:rFonts w:ascii="Courier New" w:hAnsi="Courier New" w:cs="Courier New"/>
-          <w:sz w:val="24"/>
-          <w:szCs w:val="24"/>
-        </w:rPr>
-      </w:pPr>
-    </w:p>
-    <w:p>
-      <w:pPr>
-        <w:jc w:val="both"/>
-        <w:rPr>
-          <w:rFonts w:ascii="Courier New" w:hAnsi="Courier New" w:cs="Courier New"/>
-          <w:sz w:val="24"/>
-          <w:szCs w:val="24"/>
-        </w:rPr>
-      </w:pPr>
-      <w:r>
-        <w:rPr>
-          <w:rFonts w:ascii="Courier New" w:hAnsi="Courier New" w:cs="Courier New"/>
-          <w:sz w:val="24"/>
-          <w:szCs w:val="24"/>
-        </w:rPr>
-        <w:lastRenderedPageBreak/>
-        <w:t>Illustration has shown below in the form of snapshot of Product management for our project:</w:t>
-      </w:r>
-    </w:p>
-    <w:p>
-      <w:pPr>
-        <w:jc w:val="both"/>
-        <w:rPr>
-          <w:rFonts w:ascii="Courier New" w:hAnsi="Courier New" w:cs="Courier New"/>
-          <w:sz w:val="24"/>
-          <w:szCs w:val="24"/>
-        </w:rPr>
-      </w:pPr>
-    </w:p>
-    <w:p>
-      <w:pPr>
-        <w:jc w:val="both"/>
-        <w:rPr>
-          <w:rFonts w:ascii="Courier New" w:hAnsi="Courier New" w:cs="Courier New"/>
-          <w:sz w:val="24"/>
-          <w:szCs w:val="24"/>
-        </w:rPr>
-      </w:pPr>
       <w:r>
         <w:rPr>
           <w:rFonts w:ascii="Courier New" w:hAnsi="Courier New" w:cs="Courier New"/>
@@ -1134,14 +1023,15 @@
           <w:szCs w:val="24"/>
         </w:rPr>
         <w:pict w14:anchorId="3C0263F1">
-          <v:shape id="_x0000_i1029" type="#_x0000_t75" style="width:450.95pt;height:164.85pt">
-            <v:imagedata r:id="rId18" o:title="Product Management"/>
+          <v:shape id="_x0000_i1029" type="#_x0000_t75" style="width:369pt;height:135pt">
+            <v:imagedata r:id="rId16" o:title="Product Management"/>
           </v:shape>
         </w:pict>
       </w:r>
     </w:p>
     <w:p>
       <w:pPr>
+        <w:ind w:left="851"/>
         <w:rPr>
           <w:rFonts w:ascii="Courier New" w:hAnsi="Courier New" w:cs="Courier New"/>
           <w:b/>
@@ -1171,6 +1061,7 @@
     </w:p>
     <w:p>
       <w:pPr>
+        <w:ind w:left="851"/>
         <w:rPr>
           <w:rFonts w:ascii="Courier New" w:hAnsi="Courier New" w:cs="Courier New"/>
           <w:b/>
@@ -1182,14 +1073,15 @@
           <w:b/>
         </w:rPr>
         <w:pict w14:anchorId="42C0E999">
-          <v:shape id="_x0000_i1030" type="#_x0000_t75" style="width:450.95pt;height:204.65pt">
-            <v:imagedata r:id="rId19" o:title="Product Management 2"/>
+          <v:shape id="_x0000_i1030" type="#_x0000_t75" style="width:369.75pt;height:168pt">
+            <v:imagedata r:id="rId17" o:title="Product Management 2"/>
           </v:shape>
         </w:pict>
       </w:r>
     </w:p>
     <w:p>
       <w:pPr>
+        <w:ind w:left="851"/>
         <w:rPr>
           <w:rFonts w:ascii="Courier New" w:hAnsi="Courier New" w:cs="Courier New"/>
           <w:b/>
@@ -1219,6 +1111,7 @@
     </w:p>
     <w:p>
       <w:pPr>
+        <w:ind w:left="851"/>
         <w:rPr>
           <w:rFonts w:ascii="Courier New" w:hAnsi="Courier New" w:cs="Courier New"/>
           <w:b/>
@@ -1234,6 +1127,7 @@
           <w:ilvl w:val="0"/>
           <w:numId w:val="3"/>
         </w:numPr>
+        <w:ind w:left="851" w:firstLine="0"/>
         <w:jc w:val="both"/>
         <w:rPr>
           <w:rFonts w:ascii="Courier New" w:hAnsi="Courier New" w:cs="Courier New"/>
@@ -1266,7 +1160,16 @@
           <w:sz w:val="24"/>
           <w:szCs w:val="24"/>
         </w:rPr>
-        <w:t>Order processing is the stage through which the administrator can log in and view the orders, by selecting the order icon from the menu of the website. The first stage of reaction commerce that is, Dashboard has the sub stage of Order Processing, and through this also we can access the orders placed.</w:t>
+        <w:t xml:space="preserve">Order processing is the stage through which the administrator can log in and view the orders, by selecting the order icon from the menu of the website. The first stage of </w:t>
+      </w:r>
+      <w:r>
+        <w:rPr>
+          <w:rFonts w:ascii="Courier New" w:hAnsi="Courier New" w:cs="Courier New"/>
+          <w:sz w:val="24"/>
+          <w:szCs w:val="24"/>
+        </w:rPr>
+        <w:lastRenderedPageBreak/>
+        <w:t>reaction commerce that is, Dashboard has the sub stage of Order Processing, and through this also we can access the orders placed.</w:t>
       </w:r>
       <w:r>
         <w:rPr>
@@ -1281,6 +1184,7 @@
     <w:p>
       <w:pPr>
         <w:pStyle w:val="ListParagraph"/>
+        <w:ind w:left="851"/>
         <w:jc w:val="both"/>
         <w:rPr>
           <w:rFonts w:ascii="Courier New" w:hAnsi="Courier New" w:cs="Courier New"/>
@@ -1293,6 +1197,7 @@
     <w:p>
       <w:pPr>
         <w:pStyle w:val="ListParagraph"/>
+        <w:ind w:left="851"/>
         <w:jc w:val="both"/>
         <w:rPr>
           <w:rFonts w:ascii="Courier New" w:hAnsi="Courier New" w:cs="Courier New"/>
@@ -1306,21 +1211,13 @@
           <w:sz w:val="24"/>
           <w:szCs w:val="24"/>
         </w:rPr>
-        <w:t xml:space="preserve">Admins able to manage several orders by viewing. It includes new orders placed, Orders are under process or </w:t>
-      </w:r>
-      <w:r>
-        <w:rPr>
-          <w:rFonts w:ascii="Courier New" w:hAnsi="Courier New" w:cs="Courier New"/>
-          <w:sz w:val="24"/>
-          <w:szCs w:val="24"/>
-        </w:rPr>
-        <w:lastRenderedPageBreak/>
-        <w:t>processing, Orders completed. In short admins come to know status of orders.</w:t>
+        <w:t>Admins able to manage several orders by viewing. It includes new orders placed, Orders are under process or processing, Orders completed. In short admins come to know status of orders.</w:t>
       </w:r>
     </w:p>
     <w:p>
       <w:pPr>
         <w:pStyle w:val="ListParagraph"/>
+        <w:ind w:left="851"/>
         <w:jc w:val="both"/>
         <w:rPr>
           <w:rFonts w:ascii="Courier New" w:hAnsi="Courier New" w:cs="Courier New"/>
@@ -1332,7 +1229,7 @@
     <w:p>
       <w:pPr>
         <w:pStyle w:val="ListParagraph"/>
-        <w:ind w:left="1440"/>
+        <w:ind w:left="851"/>
         <w:jc w:val="both"/>
         <w:rPr>
           <w:rFonts w:ascii="Courier New" w:hAnsi="Courier New" w:cs="Courier New"/>
@@ -1370,7 +1267,7 @@
     <w:p>
       <w:pPr>
         <w:pStyle w:val="ListParagraph"/>
-        <w:ind w:left="1440"/>
+        <w:ind w:left="851"/>
         <w:jc w:val="both"/>
         <w:rPr>
           <w:rFonts w:ascii="Courier New" w:hAnsi="Courier New" w:cs="Courier New"/>
@@ -1381,6 +1278,7 @@
     </w:p>
     <w:p>
       <w:pPr>
+        <w:ind w:left="851"/>
         <w:jc w:val="both"/>
         <w:rPr>
           <w:rFonts w:ascii="Courier New" w:hAnsi="Courier New" w:cs="Courier New"/>
@@ -1399,6 +1297,7 @@
     </w:p>
     <w:p>
       <w:pPr>
+        <w:ind w:left="851"/>
         <w:jc w:val="both"/>
         <w:rPr>
           <w:rFonts w:ascii="Courier New" w:hAnsi="Courier New" w:cs="Courier New"/>
@@ -1412,12 +1311,12 @@
           <w:noProof/>
           <w:sz w:val="24"/>
           <w:szCs w:val="24"/>
-          <w:lang w:eastAsia="en-IN"/>
+          <w:lang w:val="en-NZ" w:eastAsia="en-NZ"/>
         </w:rPr>
         <w:drawing>
-          <wp:inline distT="0" distB="0" distL="0" distR="0" wp14:anchorId="7DCE57BD" wp14:editId="7008E099">
-            <wp:extent cx="5731510" cy="2520198"/>
-            <wp:effectExtent l="0" t="0" r="2540" b="0"/>
+          <wp:inline distT="0" distB="0" distL="0" distR="0" wp14:anchorId="7DCE57BD" wp14:editId="7991185A">
+            <wp:extent cx="4387285" cy="1929130"/>
+            <wp:effectExtent l="0" t="0" r="0" b="0"/>
             <wp:docPr id="1" name="Picture 1" descr="F:\Project\atech\Snapshots\Orders.png"/>
             <wp:cNvGraphicFramePr>
               <a:graphicFrameLocks xmlns:a="http://schemas.openxmlformats.org/drawingml/2006/main" noChangeAspect="1"/>
@@ -1432,7 +1331,7 @@
                     </pic:cNvPicPr>
                   </pic:nvPicPr>
                   <pic:blipFill>
-                    <a:blip r:embed="rId20">
+                    <a:blip r:embed="rId18" cstate="print">
                       <a:extLst>
                         <a:ext uri="{28A0092B-C50C-407E-A947-70E740481C1C}">
                           <a14:useLocalDpi xmlns:a14="http://schemas.microsoft.com/office/drawing/2010/main" val="0"/>
@@ -1447,7 +1346,7 @@
                   <pic:spPr bwMode="auto">
                     <a:xfrm>
                       <a:off x="0" y="0"/>
-                      <a:ext cx="5731510" cy="2520198"/>
+                      <a:ext cx="4397700" cy="1933710"/>
                     </a:xfrm>
                     <a:prstGeom prst="rect">
                       <a:avLst/>
@@ -1466,6 +1365,7 @@
     </w:p>
     <w:p>
       <w:pPr>
+        <w:ind w:left="851"/>
         <w:jc w:val="center"/>
         <w:rPr>
           <w:rFonts w:ascii="Courier New" w:hAnsi="Courier New" w:cs="Courier New"/>
@@ -1482,6 +1382,7 @@
     </w:p>
     <w:p>
       <w:pPr>
+        <w:ind w:left="851"/>
         <w:rPr>
           <w:rFonts w:ascii="Courier New" w:hAnsi="Courier New" w:cs="Courier New"/>
           <w:b/>
@@ -1495,6 +1396,7 @@
           <w:ilvl w:val="0"/>
           <w:numId w:val="3"/>
         </w:numPr>
+        <w:ind w:left="851" w:firstLine="0"/>
         <w:rPr>
           <w:rFonts w:ascii="Courier New" w:hAnsi="Courier New" w:cs="Courier New"/>
           <w:b/>
@@ -1523,6 +1425,7 @@
     <w:p>
       <w:pPr>
         <w:pStyle w:val="ListParagraph"/>
+        <w:ind w:left="851"/>
         <w:rPr>
           <w:rFonts w:ascii="Courier New" w:hAnsi="Courier New" w:cs="Courier New"/>
           <w:b/>
@@ -1534,6 +1437,7 @@
     <w:p>
       <w:pPr>
         <w:pStyle w:val="ListParagraph"/>
+        <w:ind w:left="851"/>
         <w:rPr>
           <w:rFonts w:ascii="Courier New" w:hAnsi="Courier New" w:cs="Courier New"/>
           <w:sz w:val="24"/>
@@ -1552,6 +1456,7 @@
     <w:p>
       <w:pPr>
         <w:pStyle w:val="ListParagraph"/>
+        <w:ind w:left="851"/>
         <w:rPr>
           <w:rFonts w:ascii="Courier New" w:hAnsi="Courier New" w:cs="Courier New"/>
           <w:sz w:val="24"/>
@@ -1614,7 +1519,7 @@
     <w:p>
       <w:pPr>
         <w:pStyle w:val="ListParagraph"/>
-        <w:ind w:left="1440"/>
+        <w:ind w:left="851"/>
         <w:rPr>
           <w:rFonts w:ascii="Courier New" w:hAnsi="Courier New" w:cs="Courier New"/>
           <w:sz w:val="24"/>
@@ -1650,51 +1555,55 @@
     </w:p>
     <w:p>
       <w:pPr>
-        <w:rPr>
-          <w:rFonts w:ascii="Courier New" w:hAnsi="Courier New" w:cs="Courier New"/>
-          <w:sz w:val="24"/>
-          <w:szCs w:val="24"/>
-        </w:rPr>
-      </w:pPr>
-    </w:p>
-    <w:p>
-      <w:pPr>
-        <w:rPr>
-          <w:rFonts w:ascii="Courier New" w:hAnsi="Courier New" w:cs="Courier New"/>
-          <w:sz w:val="24"/>
-          <w:szCs w:val="24"/>
-        </w:rPr>
-      </w:pPr>
-    </w:p>
-    <w:p>
-      <w:pPr>
-        <w:rPr>
-          <w:rFonts w:ascii="Courier New" w:hAnsi="Courier New" w:cs="Courier New"/>
-          <w:sz w:val="24"/>
-          <w:szCs w:val="24"/>
-        </w:rPr>
-      </w:pPr>
-    </w:p>
-    <w:p>
-      <w:pPr>
-        <w:rPr>
-          <w:rFonts w:ascii="Courier New" w:hAnsi="Courier New" w:cs="Courier New"/>
-          <w:sz w:val="24"/>
-          <w:szCs w:val="24"/>
-        </w:rPr>
-      </w:pPr>
-      <w:r>
-        <w:rPr>
-          <w:rFonts w:ascii="Courier New" w:hAnsi="Courier New" w:cs="Courier New"/>
-          <w:sz w:val="24"/>
-          <w:szCs w:val="24"/>
-        </w:rPr>
-        <w:lastRenderedPageBreak/>
+        <w:ind w:left="851"/>
+        <w:rPr>
+          <w:rFonts w:ascii="Courier New" w:hAnsi="Courier New" w:cs="Courier New"/>
+          <w:sz w:val="24"/>
+          <w:szCs w:val="24"/>
+        </w:rPr>
+      </w:pPr>
+    </w:p>
+    <w:p>
+      <w:pPr>
+        <w:ind w:left="851"/>
+        <w:rPr>
+          <w:rFonts w:ascii="Courier New" w:hAnsi="Courier New" w:cs="Courier New"/>
+          <w:sz w:val="24"/>
+          <w:szCs w:val="24"/>
+        </w:rPr>
+      </w:pPr>
+    </w:p>
+    <w:p>
+      <w:pPr>
+        <w:ind w:left="851"/>
+        <w:rPr>
+          <w:rFonts w:ascii="Courier New" w:hAnsi="Courier New" w:cs="Courier New"/>
+          <w:sz w:val="24"/>
+          <w:szCs w:val="24"/>
+        </w:rPr>
+      </w:pPr>
+    </w:p>
+    <w:p>
+      <w:pPr>
+        <w:ind w:left="851"/>
+        <w:rPr>
+          <w:rFonts w:ascii="Courier New" w:hAnsi="Courier New" w:cs="Courier New"/>
+          <w:sz w:val="24"/>
+          <w:szCs w:val="24"/>
+        </w:rPr>
+      </w:pPr>
+      <w:r>
+        <w:rPr>
+          <w:rFonts w:ascii="Courier New" w:hAnsi="Courier New" w:cs="Courier New"/>
+          <w:sz w:val="24"/>
+          <w:szCs w:val="24"/>
+        </w:rPr>
         <w:t>Here is the snapshot shown below indicated payment management page for our project:</w:t>
       </w:r>
     </w:p>
     <w:p>
       <w:pPr>
+        <w:ind w:left="851"/>
         <w:rPr>
           <w:rFonts w:ascii="Courier New" w:hAnsi="Courier New" w:cs="Courier New"/>
           <w:sz w:val="24"/>
@@ -1708,14 +1617,15 @@
           <w:szCs w:val="24"/>
         </w:rPr>
         <w:pict w14:anchorId="1F9D4000">
-          <v:shape id="_x0000_i1031" type="#_x0000_t75" style="width:450.95pt;height:161.05pt">
-            <v:imagedata r:id="rId21" o:title="payment"/>
+          <v:shape id="_x0000_i1031" type="#_x0000_t75" style="width:316.5pt;height:113.25pt">
+            <v:imagedata r:id="rId19" o:title="payment"/>
           </v:shape>
         </w:pict>
       </w:r>
     </w:p>
     <w:p>
       <w:pPr>
+        <w:ind w:left="851"/>
         <w:rPr>
           <w:rFonts w:ascii="Courier New" w:hAnsi="Courier New" w:cs="Courier New"/>
           <w:b/>
@@ -1738,6 +1648,7 @@
     </w:p>
     <w:p>
       <w:pPr>
+        <w:ind w:left="851"/>
         <w:rPr>
           <w:rFonts w:ascii="Courier New" w:hAnsi="Courier New" w:cs="Courier New"/>
           <w:b/>
@@ -1753,6 +1664,7 @@
           <w:ilvl w:val="0"/>
           <w:numId w:val="3"/>
         </w:numPr>
+        <w:ind w:left="851" w:firstLine="0"/>
         <w:jc w:val="both"/>
         <w:rPr>
           <w:rFonts w:ascii="Courier New" w:hAnsi="Courier New" w:cs="Courier New"/>
@@ -1790,6 +1702,7 @@
     <w:p>
       <w:pPr>
         <w:pStyle w:val="ListParagraph"/>
+        <w:ind w:left="851"/>
         <w:jc w:val="both"/>
         <w:rPr>
           <w:rFonts w:ascii="Courier New" w:hAnsi="Courier New" w:cs="Courier New"/>
@@ -1802,6 +1715,7 @@
     <w:p>
       <w:pPr>
         <w:pStyle w:val="ListParagraph"/>
+        <w:ind w:left="851"/>
         <w:jc w:val="both"/>
         <w:rPr>
           <w:rFonts w:ascii="Courier New" w:hAnsi="Courier New" w:cs="Courier New"/>
@@ -1822,7 +1736,7 @@
     <w:p>
       <w:pPr>
         <w:pStyle w:val="ListParagraph"/>
-        <w:ind w:left="1440"/>
+        <w:ind w:left="851"/>
         <w:jc w:val="both"/>
         <w:rPr>
           <w:rFonts w:ascii="Courier New" w:hAnsi="Courier New" w:cs="Courier New"/>
@@ -1851,6 +1765,7 @@
     </w:p>
     <w:p>
       <w:pPr>
+        <w:ind w:left="851"/>
         <w:jc w:val="both"/>
         <w:rPr>
           <w:rFonts w:ascii="Courier New" w:hAnsi="Courier New" w:cs="Courier New"/>
@@ -1861,6 +1776,7 @@
     </w:p>
     <w:p>
       <w:pPr>
+        <w:ind w:left="851"/>
         <w:jc w:val="both"/>
         <w:rPr>
           <w:rFonts w:ascii="Courier New" w:hAnsi="Courier New" w:cs="Courier New"/>
@@ -1871,6 +1787,7 @@
     </w:p>
     <w:p>
       <w:pPr>
+        <w:ind w:left="851"/>
         <w:jc w:val="both"/>
         <w:rPr>
           <w:rFonts w:ascii="Courier New" w:hAnsi="Courier New" w:cs="Courier New"/>
@@ -1881,6 +1798,7 @@
     </w:p>
     <w:p>
       <w:pPr>
+        <w:ind w:left="851"/>
         <w:jc w:val="both"/>
         <w:rPr>
           <w:rFonts w:ascii="Courier New" w:hAnsi="Courier New" w:cs="Courier New"/>
@@ -1891,6 +1809,7 @@
     </w:p>
     <w:p>
       <w:pPr>
+        <w:ind w:left="851"/>
         <w:jc w:val="both"/>
         <w:rPr>
           <w:rFonts w:ascii="Courier New" w:hAnsi="Courier New" w:cs="Courier New"/>
@@ -1901,6 +1820,7 @@
     </w:p>
     <w:p>
       <w:pPr>
+        <w:ind w:left="851"/>
         <w:jc w:val="both"/>
         <w:rPr>
           <w:rFonts w:ascii="Courier New" w:hAnsi="Courier New" w:cs="Courier New"/>
@@ -1911,6 +1831,7 @@
     </w:p>
     <w:p>
       <w:pPr>
+        <w:ind w:left="851"/>
         <w:jc w:val="both"/>
         <w:rPr>
           <w:rFonts w:ascii="Courier New" w:hAnsi="Courier New" w:cs="Courier New"/>
@@ -1921,6 +1842,7 @@
     </w:p>
     <w:p>
       <w:pPr>
+        <w:ind w:left="851"/>
         <w:jc w:val="both"/>
         <w:rPr>
           <w:rFonts w:ascii="Courier New" w:hAnsi="Courier New" w:cs="Courier New"/>
@@ -1931,6 +1853,7 @@
     </w:p>
     <w:p>
       <w:pPr>
+        <w:ind w:left="851"/>
         <w:jc w:val="both"/>
         <w:rPr>
           <w:rFonts w:ascii="Courier New" w:hAnsi="Courier New" w:cs="Courier New"/>
@@ -1941,6 +1864,7 @@
     </w:p>
     <w:p>
       <w:pPr>
+        <w:ind w:left="851"/>
         <w:jc w:val="both"/>
         <w:rPr>
           <w:rFonts w:ascii="Courier New" w:hAnsi="Courier New" w:cs="Courier New"/>
@@ -1951,6 +1875,7 @@
     </w:p>
     <w:p>
       <w:pPr>
+        <w:ind w:left="851"/>
         <w:jc w:val="both"/>
         <w:rPr>
           <w:rFonts w:ascii="Courier New" w:hAnsi="Courier New" w:cs="Courier New"/>
@@ -1964,35 +1889,12 @@
           <w:sz w:val="24"/>
           <w:szCs w:val="24"/>
         </w:rPr>
-        <w:t xml:space="preserve">Here is </w:t>
-      </w:r>
-      <w:commentRangeStart w:id="7"/>
-      <w:r>
-        <w:rPr>
-          <w:rFonts w:ascii="Courier New" w:hAnsi="Courier New" w:cs="Courier New"/>
-          <w:sz w:val="24"/>
-          <w:szCs w:val="24"/>
-        </w:rPr>
-        <w:t xml:space="preserve">snapshot </w:t>
-      </w:r>
-      <w:commentRangeEnd w:id="7"/>
-      <w:r>
-        <w:rPr>
-          <w:rStyle w:val="CommentReference"/>
-        </w:rPr>
-        <w:commentReference w:id="7"/>
-      </w:r>
-      <w:r>
-        <w:rPr>
-          <w:rFonts w:ascii="Courier New" w:hAnsi="Courier New" w:cs="Courier New"/>
-          <w:sz w:val="24"/>
-          <w:szCs w:val="24"/>
-        </w:rPr>
-        <w:t>shown below indicates shipping page for the project.</w:t>
-      </w:r>
-    </w:p>
-    <w:p>
-      <w:pPr>
+        <w:t>Here is snapshot shown below indicates shipping page for the project.</w:t>
+      </w:r>
+    </w:p>
+    <w:p>
+      <w:pPr>
+        <w:ind w:left="851"/>
         <w:jc w:val="both"/>
         <w:rPr>
           <w:rFonts w:ascii="Courier New" w:hAnsi="Courier New" w:cs="Courier New"/>
@@ -2007,14 +1909,15 @@
           <w:szCs w:val="24"/>
         </w:rPr>
         <w:pict w14:anchorId="6EAD018F">
-          <v:shape id="_x0000_i1032" type="#_x0000_t75" style="width:450.95pt;height:197.05pt">
-            <v:imagedata r:id="rId22" o:title="Shipping"/>
+          <v:shape id="_x0000_i1032" type="#_x0000_t75" style="width:354.75pt;height:155.25pt">
+            <v:imagedata r:id="rId20" o:title="Shipping"/>
           </v:shape>
         </w:pict>
       </w:r>
     </w:p>
     <w:p>
       <w:pPr>
+        <w:ind w:left="851"/>
         <w:jc w:val="both"/>
         <w:rPr>
           <w:rFonts w:ascii="Courier New" w:hAnsi="Courier New" w:cs="Courier New"/>
@@ -2032,6 +1935,7 @@
     <w:p>
       <w:pPr>
         <w:pStyle w:val="ListParagraph"/>
+        <w:ind w:left="851"/>
         <w:jc w:val="both"/>
         <w:rPr>
           <w:rFonts w:ascii="Courier New" w:hAnsi="Courier New" w:cs="Courier New"/>
@@ -2043,6 +1947,7 @@
     </w:p>
     <w:p>
       <w:pPr>
+        <w:ind w:left="851"/>
         <w:jc w:val="center"/>
         <w:rPr>
           <w:rFonts w:ascii="Courier New" w:hAnsi="Courier New" w:cs="Courier New"/>
@@ -2052,6 +1957,7 @@
     </w:p>
     <w:p>
       <w:pPr>
+        <w:ind w:left="851"/>
         <w:jc w:val="center"/>
         <w:rPr>
           <w:rFonts w:ascii="Courier New" w:hAnsi="Courier New" w:cs="Courier New"/>
@@ -2061,159 +1967,177 @@
     </w:p>
     <w:p>
       <w:pPr>
-        <w:rPr>
-          <w:rFonts w:ascii="Courier New" w:hAnsi="Courier New" w:cs="Courier New"/>
-          <w:sz w:val="24"/>
-          <w:szCs w:val="24"/>
-        </w:rPr>
-      </w:pPr>
-    </w:p>
-    <w:p>
-      <w:pPr>
-        <w:rPr>
-          <w:rFonts w:ascii="Courier New" w:hAnsi="Courier New" w:cs="Courier New"/>
-          <w:sz w:val="24"/>
-          <w:szCs w:val="24"/>
-        </w:rPr>
-      </w:pPr>
-    </w:p>
-    <w:p>
-      <w:pPr>
-        <w:rPr>
-          <w:rFonts w:ascii="Courier New" w:hAnsi="Courier New" w:cs="Courier New"/>
-          <w:sz w:val="24"/>
-          <w:szCs w:val="24"/>
-        </w:rPr>
-      </w:pPr>
-    </w:p>
-    <w:p>
-      <w:pPr>
-        <w:rPr>
-          <w:rFonts w:ascii="Courier New" w:hAnsi="Courier New" w:cs="Courier New"/>
-          <w:sz w:val="24"/>
-          <w:szCs w:val="24"/>
-        </w:rPr>
-      </w:pPr>
-    </w:p>
-    <w:p>
-      <w:pPr>
-        <w:rPr>
-          <w:rFonts w:ascii="Courier New" w:hAnsi="Courier New" w:cs="Courier New"/>
-          <w:sz w:val="24"/>
-          <w:szCs w:val="24"/>
-        </w:rPr>
-      </w:pPr>
-    </w:p>
-    <w:p>
-      <w:pPr>
-        <w:rPr>
-          <w:rFonts w:ascii="Courier New" w:hAnsi="Courier New" w:cs="Courier New"/>
-          <w:sz w:val="24"/>
-          <w:szCs w:val="24"/>
-        </w:rPr>
-      </w:pPr>
-    </w:p>
-    <w:p>
-      <w:pPr>
-        <w:rPr>
-          <w:rFonts w:ascii="Courier New" w:hAnsi="Courier New" w:cs="Courier New"/>
-          <w:sz w:val="24"/>
-          <w:szCs w:val="24"/>
-        </w:rPr>
-      </w:pPr>
-    </w:p>
-    <w:p>
-      <w:pPr>
-        <w:rPr>
-          <w:rFonts w:ascii="Courier New" w:hAnsi="Courier New" w:cs="Courier New"/>
-          <w:sz w:val="24"/>
-          <w:szCs w:val="24"/>
-        </w:rPr>
-      </w:pPr>
-    </w:p>
-    <w:p>
-      <w:pPr>
-        <w:rPr>
-          <w:rFonts w:ascii="Courier New" w:hAnsi="Courier New" w:cs="Courier New"/>
-          <w:sz w:val="24"/>
-          <w:szCs w:val="24"/>
-        </w:rPr>
-      </w:pPr>
-    </w:p>
-    <w:p>
-      <w:pPr>
-        <w:rPr>
-          <w:rFonts w:ascii="Courier New" w:hAnsi="Courier New" w:cs="Courier New"/>
-          <w:sz w:val="24"/>
-          <w:szCs w:val="24"/>
-        </w:rPr>
-      </w:pPr>
-    </w:p>
-    <w:p>
-      <w:pPr>
-        <w:rPr>
-          <w:rFonts w:ascii="Courier New" w:hAnsi="Courier New" w:cs="Courier New"/>
-          <w:sz w:val="24"/>
-          <w:szCs w:val="24"/>
-        </w:rPr>
-      </w:pPr>
-    </w:p>
-    <w:p>
-      <w:pPr>
-        <w:rPr>
-          <w:rFonts w:ascii="Courier New" w:hAnsi="Courier New" w:cs="Courier New"/>
-          <w:sz w:val="24"/>
-          <w:szCs w:val="24"/>
-        </w:rPr>
-      </w:pPr>
-    </w:p>
-    <w:p>
-      <w:pPr>
-        <w:rPr>
-          <w:rFonts w:ascii="Courier New" w:hAnsi="Courier New" w:cs="Courier New"/>
-          <w:sz w:val="24"/>
-          <w:szCs w:val="24"/>
-        </w:rPr>
-      </w:pPr>
-    </w:p>
-    <w:p>
-      <w:pPr>
-        <w:rPr>
-          <w:rFonts w:ascii="Courier New" w:hAnsi="Courier New" w:cs="Courier New"/>
-          <w:sz w:val="24"/>
-          <w:szCs w:val="24"/>
-        </w:rPr>
-      </w:pPr>
-    </w:p>
-    <w:p>
-      <w:pPr>
-        <w:rPr>
-          <w:rFonts w:ascii="Courier New" w:hAnsi="Courier New" w:cs="Courier New"/>
-          <w:sz w:val="24"/>
-          <w:szCs w:val="24"/>
-        </w:rPr>
-      </w:pPr>
-    </w:p>
-    <w:p>
-      <w:pPr>
-        <w:rPr>
-          <w:rFonts w:ascii="Courier New" w:hAnsi="Courier New" w:cs="Courier New"/>
-          <w:sz w:val="24"/>
-          <w:szCs w:val="24"/>
-        </w:rPr>
-      </w:pPr>
-    </w:p>
-    <w:p>
-      <w:pPr>
-        <w:rPr>
-          <w:rFonts w:ascii="Courier New" w:hAnsi="Courier New" w:cs="Courier New"/>
-          <w:sz w:val="24"/>
-          <w:szCs w:val="24"/>
-        </w:rPr>
-      </w:pPr>
-    </w:p>
-    <w:p>
-      <w:pPr>
+        <w:ind w:left="851"/>
+        <w:rPr>
+          <w:rFonts w:ascii="Courier New" w:hAnsi="Courier New" w:cs="Courier New"/>
+          <w:sz w:val="24"/>
+          <w:szCs w:val="24"/>
+        </w:rPr>
+      </w:pPr>
+    </w:p>
+    <w:p>
+      <w:pPr>
+        <w:ind w:left="851"/>
+        <w:rPr>
+          <w:rFonts w:ascii="Courier New" w:hAnsi="Courier New" w:cs="Courier New"/>
+          <w:sz w:val="24"/>
+          <w:szCs w:val="24"/>
+        </w:rPr>
+      </w:pPr>
+    </w:p>
+    <w:p>
+      <w:pPr>
+        <w:ind w:left="851"/>
+        <w:rPr>
+          <w:rFonts w:ascii="Courier New" w:hAnsi="Courier New" w:cs="Courier New"/>
+          <w:sz w:val="24"/>
+          <w:szCs w:val="24"/>
+        </w:rPr>
+      </w:pPr>
+    </w:p>
+    <w:p>
+      <w:pPr>
+        <w:ind w:left="851"/>
+        <w:rPr>
+          <w:rFonts w:ascii="Courier New" w:hAnsi="Courier New" w:cs="Courier New"/>
+          <w:sz w:val="24"/>
+          <w:szCs w:val="24"/>
+        </w:rPr>
+      </w:pPr>
+    </w:p>
+    <w:p>
+      <w:pPr>
+        <w:ind w:left="851"/>
+        <w:rPr>
+          <w:rFonts w:ascii="Courier New" w:hAnsi="Courier New" w:cs="Courier New"/>
+          <w:sz w:val="24"/>
+          <w:szCs w:val="24"/>
+        </w:rPr>
+      </w:pPr>
+    </w:p>
+    <w:p>
+      <w:pPr>
+        <w:ind w:left="851"/>
+        <w:rPr>
+          <w:rFonts w:ascii="Courier New" w:hAnsi="Courier New" w:cs="Courier New"/>
+          <w:sz w:val="24"/>
+          <w:szCs w:val="24"/>
+        </w:rPr>
+      </w:pPr>
+    </w:p>
+    <w:p>
+      <w:pPr>
+        <w:ind w:left="851"/>
+        <w:rPr>
+          <w:rFonts w:ascii="Courier New" w:hAnsi="Courier New" w:cs="Courier New"/>
+          <w:sz w:val="24"/>
+          <w:szCs w:val="24"/>
+        </w:rPr>
+      </w:pPr>
+    </w:p>
+    <w:p>
+      <w:pPr>
+        <w:ind w:left="851"/>
+        <w:rPr>
+          <w:rFonts w:ascii="Courier New" w:hAnsi="Courier New" w:cs="Courier New"/>
+          <w:sz w:val="24"/>
+          <w:szCs w:val="24"/>
+        </w:rPr>
+      </w:pPr>
+    </w:p>
+    <w:p>
+      <w:pPr>
+        <w:ind w:left="851"/>
+        <w:rPr>
+          <w:rFonts w:ascii="Courier New" w:hAnsi="Courier New" w:cs="Courier New"/>
+          <w:sz w:val="24"/>
+          <w:szCs w:val="24"/>
+        </w:rPr>
+      </w:pPr>
+    </w:p>
+    <w:p>
+      <w:pPr>
+        <w:ind w:left="851"/>
+        <w:rPr>
+          <w:rFonts w:ascii="Courier New" w:hAnsi="Courier New" w:cs="Courier New"/>
+          <w:sz w:val="24"/>
+          <w:szCs w:val="24"/>
+        </w:rPr>
+      </w:pPr>
+    </w:p>
+    <w:p>
+      <w:pPr>
+        <w:ind w:left="851"/>
+        <w:rPr>
+          <w:rFonts w:ascii="Courier New" w:hAnsi="Courier New" w:cs="Courier New"/>
+          <w:sz w:val="24"/>
+          <w:szCs w:val="24"/>
+        </w:rPr>
+      </w:pPr>
+    </w:p>
+    <w:p>
+      <w:pPr>
+        <w:ind w:left="851"/>
+        <w:rPr>
+          <w:rFonts w:ascii="Courier New" w:hAnsi="Courier New" w:cs="Courier New"/>
+          <w:sz w:val="24"/>
+          <w:szCs w:val="24"/>
+        </w:rPr>
+      </w:pPr>
+    </w:p>
+    <w:p>
+      <w:pPr>
+        <w:ind w:left="851"/>
+        <w:rPr>
+          <w:rFonts w:ascii="Courier New" w:hAnsi="Courier New" w:cs="Courier New"/>
+          <w:sz w:val="24"/>
+          <w:szCs w:val="24"/>
+        </w:rPr>
+      </w:pPr>
+    </w:p>
+    <w:p>
+      <w:pPr>
+        <w:ind w:left="851"/>
+        <w:rPr>
+          <w:rFonts w:ascii="Courier New" w:hAnsi="Courier New" w:cs="Courier New"/>
+          <w:sz w:val="24"/>
+          <w:szCs w:val="24"/>
+        </w:rPr>
+      </w:pPr>
+    </w:p>
+    <w:p>
+      <w:pPr>
+        <w:ind w:left="851"/>
+        <w:rPr>
+          <w:rFonts w:ascii="Courier New" w:hAnsi="Courier New" w:cs="Courier New"/>
+          <w:sz w:val="24"/>
+          <w:szCs w:val="24"/>
+        </w:rPr>
+      </w:pPr>
+    </w:p>
+    <w:p>
+      <w:pPr>
+        <w:ind w:left="851"/>
+        <w:rPr>
+          <w:rFonts w:ascii="Courier New" w:hAnsi="Courier New" w:cs="Courier New"/>
+          <w:sz w:val="24"/>
+          <w:szCs w:val="24"/>
+        </w:rPr>
+      </w:pPr>
+    </w:p>
+    <w:p>
+      <w:pPr>
+        <w:ind w:left="851"/>
+        <w:rPr>
+          <w:rFonts w:ascii="Courier New" w:hAnsi="Courier New" w:cs="Courier New"/>
+          <w:sz w:val="24"/>
+          <w:szCs w:val="24"/>
+        </w:rPr>
+      </w:pPr>
+    </w:p>
+    <w:p>
+      <w:pPr>
+        <w:ind w:left="851"/>
         <w:jc w:val="center"/>
         <w:rPr>
           <w:rFonts w:ascii="Courier New" w:hAnsi="Courier New" w:cs="Courier New"/>
@@ -2234,52 +2158,32 @@
         <w:t>References</w:t>
       </w:r>
     </w:p>
-    <w:commentRangeStart w:id="8"/>
-    <w:p>
-      <w:pPr>
-        <w:rPr>
-          <w:rFonts w:ascii="Courier New" w:hAnsi="Courier New" w:cs="Courier New"/>
-          <w:sz w:val="24"/>
-          <w:szCs w:val="24"/>
-        </w:rPr>
-      </w:pPr>
-      <w:r>
-        <w:fldChar w:fldCharType="begin"/>
-      </w:r>
-      <w:r>
-        <w:instrText xml:space="preserve"> HYPERLINK "http://www.reactioncommerce.com" </w:instrText>
-      </w:r>
-      <w:r>
-        <w:fldChar w:fldCharType="separate"/>
-      </w:r>
-      <w:r>
-        <w:rPr>
-          <w:rStyle w:val="Hyperlink"/>
-          <w:rFonts w:ascii="Courier New" w:hAnsi="Courier New" w:cs="Courier New"/>
-          <w:sz w:val="24"/>
-          <w:szCs w:val="24"/>
-        </w:rPr>
-        <w:t>www.reactioncommerce.com</w:t>
-      </w:r>
-      <w:r>
-        <w:rPr>
-          <w:rStyle w:val="Hyperlink"/>
-          <w:rFonts w:ascii="Courier New" w:hAnsi="Courier New" w:cs="Courier New"/>
-          <w:sz w:val="24"/>
-          <w:szCs w:val="24"/>
-        </w:rPr>
-        <w:fldChar w:fldCharType="end"/>
-      </w:r>
-    </w:p>
-    <w:p>
-      <w:pPr>
-        <w:rPr>
-          <w:rFonts w:ascii="Courier New" w:hAnsi="Courier New" w:cs="Courier New"/>
-          <w:sz w:val="24"/>
-          <w:szCs w:val="24"/>
-        </w:rPr>
-      </w:pPr>
-      <w:hyperlink r:id="rId23" w:history="1">
+    <w:p>
+      <w:pPr>
+        <w:ind w:left="851"/>
+      </w:pPr>
+      <w:hyperlink r:id="rId21" w:history="1">
+        <w:r>
+          <w:rPr>
+            <w:rStyle w:val="Hyperlink"/>
+          </w:rPr>
+          <w:t>https://docs.reactioncommerce.com/</w:t>
+        </w:r>
+      </w:hyperlink>
+      <w:r>
+        <w:t xml:space="preserve"> </w:t>
+      </w:r>
+    </w:p>
+    <w:p>
+      <w:pPr>
+        <w:ind w:left="851"/>
+        <w:rPr>
+          <w:rFonts w:ascii="Courier New" w:hAnsi="Courier New" w:cs="Courier New"/>
+          <w:sz w:val="24"/>
+          <w:szCs w:val="24"/>
+        </w:rPr>
+      </w:pPr>
+      <w:hyperlink r:id="rId22" w:history="1">
         <w:r>
           <w:rPr>
             <w:rStyle w:val="Hyperlink"/>
@@ -2287,245 +2191,27 @@
             <w:sz w:val="24"/>
             <w:szCs w:val="24"/>
           </w:rPr>
-          <w:t>https://en.wikipedia.org/</w:t>
+          <w:t>https://reactioncommerce.com/features/</w:t>
         </w:r>
       </w:hyperlink>
-    </w:p>
-    <w:commentRangeEnd w:id="8"/>
-    <w:p>
-      <w:pPr>
-        <w:rPr>
-          <w:rFonts w:ascii="Courier New" w:hAnsi="Courier New" w:cs="Courier New"/>
-          <w:sz w:val="24"/>
-          <w:szCs w:val="24"/>
-        </w:rPr>
-      </w:pPr>
-      <w:r>
-        <w:rPr>
-          <w:rStyle w:val="CommentReference"/>
-        </w:rPr>
-        <w:commentReference w:id="8"/>
-      </w:r>
-    </w:p>
-    <w:p>
-      <w:pPr>
-        <w:rPr>
-          <w:rFonts w:ascii="Courier New" w:hAnsi="Courier New" w:cs="Courier New"/>
-          <w:sz w:val="24"/>
-          <w:szCs w:val="24"/>
-        </w:rPr>
-      </w:pPr>
+      <w:r>
+        <w:rPr>
+          <w:rFonts w:ascii="Courier New" w:hAnsi="Courier New" w:cs="Courier New"/>
+          <w:sz w:val="24"/>
+          <w:szCs w:val="24"/>
+        </w:rPr>
+        <w:t xml:space="preserve"> </w:t>
+      </w:r>
     </w:p>
     <w:sectPr>
-      <w:footerReference w:type="default" r:id="rId24"/>
+      <w:footerReference w:type="default" r:id="rId23"/>
       <w:pgSz w:w="11906" w:h="16838"/>
-      <w:pgMar w:top="1440" w:right="1440" w:bottom="1440" w:left="1440" w:header="708" w:footer="708" w:gutter="0"/>
-      <w:pgBorders w:offsetFrom="page">
-        <w:top w:val="thinThickSmallGap" w:sz="24" w:space="24" w:color="auto"/>
-        <w:left w:val="thinThickSmallGap" w:sz="24" w:space="24" w:color="auto"/>
-        <w:bottom w:val="thinThickSmallGap" w:sz="24" w:space="24" w:color="auto"/>
-        <w:right w:val="thinThickSmallGap" w:sz="24" w:space="24" w:color="auto"/>
-      </w:pgBorders>
+      <w:pgMar w:top="1440" w:right="2834" w:bottom="1440" w:left="1440" w:header="708" w:footer="708" w:gutter="0"/>
       <w:cols w:space="708"/>
       <w:docGrid w:linePitch="360"/>
     </w:sectPr>
   </w:body>
 </w:document>
-</file>
-
-<file path=word/comments.xml><?xml version="1.0" encoding="utf-8"?>
-<w:comments xmlns:wpc="http://schemas.microsoft.com/office/word/2010/wordprocessingCanvas" xmlns:mc="http://schemas.openxmlformats.org/markup-compatibility/2006" xmlns:o="urn:schemas-microsoft-com:office:office" xmlns:r="http://schemas.openxmlformats.org/officeDocument/2006/relationships" xmlns:m="http://schemas.openxmlformats.org/officeDocument/2006/math" xmlns:v="urn:schemas-microsoft-com:vml" xmlns:wp14="http://schemas.microsoft.com/office/word/2010/wordprocessingDrawing" xmlns:wp="http://schemas.openxmlformats.org/drawingml/2006/wordprocessingDrawing" xmlns:w10="urn:schemas-microsoft-com:office:word" xmlns:w="http://schemas.openxmlformats.org/wordprocessingml/2006/main" xmlns:w14="http://schemas.microsoft.com/office/word/2010/wordml" xmlns:w15="http://schemas.microsoft.com/office/word/2012/wordml" xmlns:wpg="http://schemas.microsoft.com/office/word/2010/wordprocessingGroup" xmlns:wpi="http://schemas.microsoft.com/office/word/2010/wordprocessingInk" xmlns:wne="http://schemas.microsoft.com/office/word/2006/wordml" xmlns:wps="http://schemas.microsoft.com/office/word/2010/wordprocessingShape" mc:Ignorable="w14 w15 wp14">
-  <w:comment w:id="0" w:author="Vineet Joshi" w:date="2016-04-13T11:17:00Z" w:initials="VJ">
-    <w:p>
-      <w:pPr>
-        <w:pStyle w:val="CommentText"/>
-      </w:pPr>
-      <w:r>
-        <w:rPr>
-          <w:rStyle w:val="CommentReference"/>
-        </w:rPr>
-        <w:annotationRef/>
-      </w:r>
-      <w:r>
-        <w:t>Make this related to your project</w:t>
-      </w:r>
-    </w:p>
-  </w:comment>
-  <w:comment w:id="1" w:author="Vineet Joshi" w:date="2016-04-13T11:18:00Z" w:initials="VJ">
-    <w:p>
-      <w:pPr>
-        <w:pStyle w:val="CommentText"/>
-      </w:pPr>
-      <w:r>
-        <w:rPr>
-          <w:rStyle w:val="CommentReference"/>
-        </w:rPr>
-        <w:annotationRef/>
-      </w:r>
-      <w:r>
-        <w:t>Change this to:</w:t>
-      </w:r>
-    </w:p>
-    <w:p>
-      <w:pPr>
-        <w:pStyle w:val="CommentText"/>
-      </w:pPr>
-      <w:r>
-        <w:t xml:space="preserve">Core Functionalities of </w:t>
-      </w:r>
-      <w:proofErr w:type="spellStart"/>
-      <w:r>
-        <w:t>Atech</w:t>
-      </w:r>
-      <w:proofErr w:type="spellEnd"/>
-      <w:r>
-        <w:t xml:space="preserve"> Computers</w:t>
-      </w:r>
-    </w:p>
-  </w:comment>
-  <w:comment w:id="2" w:author="Vineet Joshi" w:date="2016-04-13T11:18:00Z" w:initials="VJ">
-    <w:p>
-      <w:pPr>
-        <w:pStyle w:val="CommentText"/>
-      </w:pPr>
-      <w:r>
-        <w:rPr>
-          <w:rStyle w:val="CommentReference"/>
-        </w:rPr>
-        <w:annotationRef/>
-      </w:r>
-      <w:r>
-        <w:t>Figure 1</w:t>
-      </w:r>
-    </w:p>
-  </w:comment>
-  <w:comment w:id="3" w:author="Vineet Joshi" w:date="2016-04-13T11:20:00Z" w:initials="VJ">
-    <w:p>
-      <w:pPr>
-        <w:pStyle w:val="CommentText"/>
-      </w:pPr>
-      <w:r>
-        <w:rPr>
-          <w:rStyle w:val="CommentReference"/>
-        </w:rPr>
-        <w:annotationRef/>
-      </w:r>
-      <w:r>
-        <w:t>Description of the above core functionalities</w:t>
-      </w:r>
-    </w:p>
-  </w:comment>
-  <w:comment w:id="4" w:author="Vineet Joshi" w:date="2016-04-13T11:21:00Z" w:initials="VJ">
-    <w:p>
-      <w:pPr>
-        <w:pStyle w:val="CommentText"/>
-      </w:pPr>
-      <w:r>
-        <w:rPr>
-          <w:rStyle w:val="CommentReference"/>
-        </w:rPr>
-        <w:annotationRef/>
-      </w:r>
-      <w:proofErr w:type="gramStart"/>
-      <w:r>
-        <w:t>brain</w:t>
-      </w:r>
-      <w:proofErr w:type="gramEnd"/>
-    </w:p>
-  </w:comment>
-  <w:comment w:id="5" w:author="Vineet Joshi" w:date="2016-04-13T11:23:00Z" w:initials="VJ">
-    <w:p>
-      <w:pPr>
-        <w:pStyle w:val="CommentText"/>
-      </w:pPr>
-      <w:r>
-        <w:rPr>
-          <w:rStyle w:val="CommentReference"/>
-        </w:rPr>
-        <w:annotationRef/>
-      </w:r>
-      <w:proofErr w:type="gramStart"/>
-      <w:r>
-        <w:t>delivered</w:t>
-      </w:r>
-      <w:proofErr w:type="gramEnd"/>
-    </w:p>
-  </w:comment>
-  <w:comment w:id="6" w:author="Vineet Joshi" w:date="2016-04-13T11:23:00Z" w:initials="VJ">
-    <w:p>
-      <w:pPr>
-        <w:pStyle w:val="CommentText"/>
-      </w:pPr>
-      <w:r>
-        <w:rPr>
-          <w:rStyle w:val="CommentReference"/>
-        </w:rPr>
-        <w:annotationRef/>
-      </w:r>
-      <w:proofErr w:type="gramStart"/>
-      <w:r>
-        <w:t>transaction</w:t>
-      </w:r>
-      <w:proofErr w:type="gramEnd"/>
-    </w:p>
-  </w:comment>
-  <w:comment w:id="7" w:author="Vineet Joshi" w:date="2016-04-13T11:35:00Z" w:initials="VJ">
-    <w:p>
-      <w:pPr>
-        <w:pStyle w:val="CommentText"/>
-      </w:pPr>
-      <w:r>
-        <w:rPr>
-          <w:rStyle w:val="CommentReference"/>
-        </w:rPr>
-        <w:annotationRef/>
-      </w:r>
-      <w:proofErr w:type="gramStart"/>
-      <w:r>
-        <w:t>the</w:t>
-      </w:r>
-      <w:proofErr w:type="gramEnd"/>
-      <w:r>
-        <w:t xml:space="preserve"> snapshot below shows the shipping page…</w:t>
-      </w:r>
-    </w:p>
-  </w:comment>
-  <w:comment w:id="8" w:author="Vineet Joshi" w:date="2016-04-13T11:37:00Z" w:initials="VJ">
-    <w:p>
-      <w:pPr>
-        <w:pStyle w:val="CommentText"/>
-      </w:pPr>
-      <w:r>
-        <w:rPr>
-          <w:rStyle w:val="CommentReference"/>
-        </w:rPr>
-        <w:annotationRef/>
-      </w:r>
-      <w:r>
-        <w:t xml:space="preserve">use APA </w:t>
-      </w:r>
-      <w:r>
-        <w:t>referencing</w:t>
-      </w:r>
-      <w:bookmarkStart w:id="9" w:name="_GoBack"/>
-      <w:bookmarkEnd w:id="9"/>
-    </w:p>
-  </w:comment>
-</w:comments>
-</file>
-
-<file path=word/commentsExtended.xml><?xml version="1.0" encoding="utf-8"?>
-<w15:commentsEx xmlns:wpc="http://schemas.microsoft.com/office/word/2010/wordprocessingCanvas" xmlns:mc="http://schemas.openxmlformats.org/markup-compatibility/2006" xmlns:o="urn:schemas-microsoft-com:office:office" xmlns:r="http://schemas.openxmlformats.org/officeDocument/2006/relationships" xmlns:m="http://schemas.openxmlformats.org/officeDocument/2006/math" xmlns:v="urn:schemas-microsoft-com:vml" xmlns:wp14="http://schemas.microsoft.com/office/word/2010/wordprocessingDrawing" xmlns:wp="http://schemas.openxmlformats.org/drawingml/2006/wordprocessingDrawing" xmlns:w10="urn:schemas-microsoft-com:office:word" xmlns:w="http://schemas.openxmlformats.org/wordprocessingml/2006/main" xmlns:w14="http://schemas.microsoft.com/office/word/2010/wordml" xmlns:w15="http://schemas.microsoft.com/office/word/2012/wordml" xmlns:wpg="http://schemas.microsoft.com/office/word/2010/wordprocessingGroup" xmlns:wpi="http://schemas.microsoft.com/office/word/2010/wordprocessingInk" xmlns:wne="http://schemas.microsoft.com/office/word/2006/wordml" xmlns:wps="http://schemas.microsoft.com/office/word/2010/wordprocessingShape" mc:Ignorable="w14 w15 wp14">
-  <w15:commentEx w15:paraId="686B0865" w15:done="0"/>
-  <w15:commentEx w15:paraId="190054E7" w15:done="0"/>
-  <w15:commentEx w15:paraId="3CC5E162" w15:done="0"/>
-  <w15:commentEx w15:paraId="0E6440AD" w15:done="0"/>
-  <w15:commentEx w15:paraId="3711D8AE" w15:done="0"/>
-  <w15:commentEx w15:paraId="42B26F04" w15:done="0"/>
-  <w15:commentEx w15:paraId="5259C432" w15:done="0"/>
-  <w15:commentEx w15:paraId="58C8808A" w15:done="0"/>
-  <w15:commentEx w15:paraId="1EF807D3" w15:done="0"/>
-</w15:commentsEx>
 </file>
 
 <file path=word/endnotes.xml><?xml version="1.0" encoding="utf-8"?>
@@ -2617,7 +2303,7 @@
         <w:sz w:val="24"/>
         <w:szCs w:val="24"/>
       </w:rPr>
-      <w:t>9</w:t>
+      <w:t>4</w:t>
     </w:r>
     <w:r>
       <w:rPr>
@@ -2666,7 +2352,7 @@
         <w:sz w:val="24"/>
         <w:szCs w:val="24"/>
       </w:rPr>
-      <w:t>9</w:t>
+      <w:t>8</w:t>
     </w:r>
     <w:r>
       <w:rPr>
@@ -2980,14 +2666,6 @@
     <w:abstractNumId w:val="2"/>
   </w:num>
 </w:numbering>
-</file>
-
-<file path=word/people.xml><?xml version="1.0" encoding="utf-8"?>
-<w15:people xmlns:wpc="http://schemas.microsoft.com/office/word/2010/wordprocessingCanvas" xmlns:mc="http://schemas.openxmlformats.org/markup-compatibility/2006" xmlns:o="urn:schemas-microsoft-com:office:office" xmlns:r="http://schemas.openxmlformats.org/officeDocument/2006/relationships" xmlns:m="http://schemas.openxmlformats.org/officeDocument/2006/math" xmlns:v="urn:schemas-microsoft-com:vml" xmlns:wp14="http://schemas.microsoft.com/office/word/2010/wordprocessingDrawing" xmlns:wp="http://schemas.openxmlformats.org/drawingml/2006/wordprocessingDrawing" xmlns:w10="urn:schemas-microsoft-com:office:word" xmlns:w="http://schemas.openxmlformats.org/wordprocessingml/2006/main" xmlns:w14="http://schemas.microsoft.com/office/word/2010/wordml" xmlns:w15="http://schemas.microsoft.com/office/word/2012/wordml" xmlns:wpg="http://schemas.microsoft.com/office/word/2010/wordprocessingGroup" xmlns:wpi="http://schemas.microsoft.com/office/word/2010/wordprocessingInk" xmlns:wne="http://schemas.microsoft.com/office/word/2006/wordml" xmlns:wps="http://schemas.microsoft.com/office/word/2010/wordprocessingShape" mc:Ignorable="w14 w15 wp14">
-  <w15:person w15:author="Vineet Joshi">
-    <w15:presenceInfo w15:providerId="Windows Live" w15:userId="1f0d21cd036d500a"/>
-  </w15:person>
-</w15:people>
 </file>
 
 <file path=word/styles.xml><?xml version="1.0" encoding="utf-8"?>
@@ -4637,7 +4315,7 @@
       </dgm:t>
     </dgm:pt>
     <dgm:pt modelId="{120E3CD4-F414-4567-AF5D-7330FF7DB2CA}" type="pres">
-      <dgm:prSet presAssocID="{2A9FFE2B-07B8-4B8E-AEA6-381308E53805}" presName="node" presStyleLbl="node1" presStyleIdx="0" presStyleCnt="6" custScaleX="111747">
+      <dgm:prSet presAssocID="{2A9FFE2B-07B8-4B8E-AEA6-381308E53805}" presName="node" presStyleLbl="node1" presStyleIdx="0" presStyleCnt="6" custScaleX="233063" custScaleY="216255" custLinFactNeighborX="-30256">
         <dgm:presLayoutVars>
           <dgm:bulletEnabled val="1"/>
         </dgm:presLayoutVars>
@@ -4674,7 +4352,7 @@
       </dgm:t>
     </dgm:pt>
     <dgm:pt modelId="{09BD7C10-90B4-4B77-AFEF-65A7373BBF12}" type="pres">
-      <dgm:prSet presAssocID="{5B9B5DD7-77AB-4E8C-A0B5-A7393FF2B417}" presName="node" presStyleLbl="node1" presStyleIdx="1" presStyleCnt="6" custScaleX="119428">
+      <dgm:prSet presAssocID="{5B9B5DD7-77AB-4E8C-A0B5-A7393FF2B417}" presName="node" presStyleLbl="node1" presStyleIdx="1" presStyleCnt="6" custScaleX="279087" custScaleY="205327">
         <dgm:presLayoutVars>
           <dgm:bulletEnabled val="1"/>
         </dgm:presLayoutVars>
@@ -4711,7 +4389,7 @@
       </dgm:t>
     </dgm:pt>
     <dgm:pt modelId="{51684DE4-F4CC-44D9-8CB7-5D538FDA7214}" type="pres">
-      <dgm:prSet presAssocID="{172FE991-FBE5-44BC-B25D-362D42586C6F}" presName="node" presStyleLbl="node1" presStyleIdx="2" presStyleCnt="6" custScaleX="120206" custScaleY="116330">
+      <dgm:prSet presAssocID="{172FE991-FBE5-44BC-B25D-362D42586C6F}" presName="node" presStyleLbl="node1" presStyleIdx="2" presStyleCnt="6" custScaleX="274139" custScaleY="205326">
         <dgm:presLayoutVars>
           <dgm:bulletEnabled val="1"/>
         </dgm:presLayoutVars>
@@ -4748,7 +4426,7 @@
       </dgm:t>
     </dgm:pt>
     <dgm:pt modelId="{5925AF82-3E6B-477C-8C0F-40A231C597FB}" type="pres">
-      <dgm:prSet presAssocID="{44E0A15D-5CAA-4149-AC79-ECA92D18B1D3}" presName="node" presStyleLbl="node1" presStyleIdx="3" presStyleCnt="6" custLinFactNeighborX="-266">
+      <dgm:prSet presAssocID="{44E0A15D-5CAA-4149-AC79-ECA92D18B1D3}" presName="node" presStyleLbl="node1" presStyleIdx="3" presStyleCnt="6" custScaleX="229205" custScaleY="160477" custLinFactNeighborX="-266">
         <dgm:presLayoutVars>
           <dgm:bulletEnabled val="1"/>
         </dgm:presLayoutVars>
@@ -4785,7 +4463,7 @@
       </dgm:t>
     </dgm:pt>
     <dgm:pt modelId="{8CB1D034-0AA1-474D-82CA-0C11127A87A8}" type="pres">
-      <dgm:prSet presAssocID="{58AD9FEF-3B25-45C9-A746-60447AC01D0F}" presName="node" presStyleLbl="node1" presStyleIdx="4" presStyleCnt="6">
+      <dgm:prSet presAssocID="{58AD9FEF-3B25-45C9-A746-60447AC01D0F}" presName="node" presStyleLbl="node1" presStyleIdx="4" presStyleCnt="6" custScaleX="212778" custScaleY="168410">
         <dgm:presLayoutVars>
           <dgm:bulletEnabled val="1"/>
         </dgm:presLayoutVars>
@@ -4822,7 +4500,7 @@
       </dgm:t>
     </dgm:pt>
     <dgm:pt modelId="{972A4CDA-D315-4430-A354-83EEC44397F0}" type="pres">
-      <dgm:prSet presAssocID="{C7CE6E3A-2F23-4118-B639-E7E354CCD4C2}" presName="node" presStyleLbl="node1" presStyleIdx="5" presStyleCnt="6">
+      <dgm:prSet presAssocID="{C7CE6E3A-2F23-4118-B639-E7E354CCD4C2}" presName="node" presStyleLbl="node1" presStyleIdx="5" presStyleCnt="6" custScaleX="220944" custScaleY="157219">
         <dgm:presLayoutVars>
           <dgm:bulletEnabled val="1"/>
         </dgm:presLayoutVars>
@@ -4882,7 +4560,7 @@
   <dgm:whole/>
   <dgm:extLst>
     <a:ext uri="http://schemas.microsoft.com/office/drawing/2008/diagram">
-      <dsp:dataModelExt xmlns:dsp="http://schemas.microsoft.com/office/drawing/2008/diagram" relId="rId13" minVer="http://schemas.openxmlformats.org/drawingml/2006/diagram"/>
+      <dsp:dataModelExt xmlns:dsp="http://schemas.microsoft.com/office/drawing/2008/diagram" relId="rId11" minVer="http://schemas.openxmlformats.org/drawingml/2006/diagram"/>
     </a:ext>
   </dgm:extLst>
 </dgm:dataModel>
@@ -4903,8 +4581,8 @@
       </dsp:nvSpPr>
       <dsp:spPr>
         <a:xfrm>
-          <a:off x="1797805" y="868487"/>
-          <a:ext cx="338678" cy="91440"/>
+          <a:off x="1553922" y="606434"/>
+          <a:ext cx="126415" cy="91440"/>
         </a:xfrm>
         <a:custGeom>
           <a:avLst/>
@@ -4918,7 +4596,7 @@
                 <a:pt x="0" y="45720"/>
               </a:moveTo>
               <a:lnTo>
-                <a:pt x="338678" y="45720"/>
+                <a:pt x="126415" y="45720"/>
               </a:lnTo>
             </a:path>
           </a:pathLst>
@@ -4972,8 +4650,8 @@
         </a:p>
       </dsp:txBody>
       <dsp:txXfrm>
-        <a:off x="1957913" y="912359"/>
-        <a:ext cx="18463" cy="3696"/>
+        <a:off x="1613204" y="651386"/>
+        <a:ext cx="7850" cy="1536"/>
       </dsp:txXfrm>
     </dsp:sp>
     <dsp:sp modelId="{120E3CD4-F414-4567-AF5D-7330FF7DB2CA}">
@@ -4983,8 +4661,8 @@
       </dsp:nvSpPr>
       <dsp:spPr>
         <a:xfrm>
-          <a:off x="5439" y="432539"/>
-          <a:ext cx="1794165" cy="963336"/>
+          <a:off x="0" y="219096"/>
+          <a:ext cx="1555722" cy="866116"/>
         </a:xfrm>
         <a:prstGeom prst="rect">
           <a:avLst/>
@@ -5044,8 +4722,8 @@
         </a:p>
       </dsp:txBody>
       <dsp:txXfrm>
-        <a:off x="5439" y="432539"/>
-        <a:ext cx="1794165" cy="963336"/>
+        <a:off x="0" y="219096"/>
+        <a:ext cx="1555722" cy="866116"/>
       </dsp:txXfrm>
     </dsp:sp>
     <dsp:sp modelId="{401D2E0C-3E9B-42E9-8EDC-724EAED610B7}">
@@ -5055,8 +4733,8 @@
       </dsp:nvSpPr>
       <dsp:spPr>
         <a:xfrm>
-          <a:off x="4084573" y="868487"/>
-          <a:ext cx="338678" cy="91440"/>
+          <a:off x="3573875" y="606434"/>
+          <a:ext cx="122927" cy="91440"/>
         </a:xfrm>
         <a:custGeom>
           <a:avLst/>
@@ -5070,7 +4748,7 @@
                 <a:pt x="0" y="45720"/>
               </a:moveTo>
               <a:lnTo>
-                <a:pt x="338678" y="45720"/>
+                <a:pt x="122927" y="45720"/>
               </a:lnTo>
             </a:path>
           </a:pathLst>
@@ -5124,8 +4802,8 @@
         </a:p>
       </dsp:txBody>
       <dsp:txXfrm>
-        <a:off x="4244680" y="912359"/>
-        <a:ext cx="18463" cy="3696"/>
+        <a:off x="3631500" y="651386"/>
+        <a:ext cx="7676" cy="1536"/>
       </dsp:txXfrm>
     </dsp:sp>
     <dsp:sp modelId="{09BD7C10-90B4-4B77-AFEF-65A7373BBF12}">
@@ -5135,8 +4813,8 @@
       </dsp:nvSpPr>
       <dsp:spPr>
         <a:xfrm>
-          <a:off x="2168884" y="432539"/>
-          <a:ext cx="1917488" cy="963336"/>
+          <a:off x="1712737" y="240980"/>
+          <a:ext cx="1862937" cy="822348"/>
         </a:xfrm>
         <a:prstGeom prst="rect">
           <a:avLst/>
@@ -5196,8 +4874,8 @@
         </a:p>
       </dsp:txBody>
       <dsp:txXfrm>
-        <a:off x="2168884" y="432539"/>
-        <a:ext cx="1917488" cy="963336"/>
+        <a:off x="1712737" y="240980"/>
+        <a:ext cx="1862937" cy="822348"/>
       </dsp:txXfrm>
     </dsp:sp>
     <dsp:sp modelId="{E4D8EE42-D844-407B-82F4-CB4AB6D152E0}">
@@ -5207,8 +4885,8 @@
       </dsp:nvSpPr>
       <dsp:spPr>
         <a:xfrm>
-          <a:off x="803949" y="1472731"/>
-          <a:ext cx="4616692" cy="338678"/>
+          <a:off x="766697" y="1061526"/>
+          <a:ext cx="3877460" cy="160699"/>
         </a:xfrm>
         <a:custGeom>
           <a:avLst/>
@@ -5219,16 +4897,16 @@
           <a:pathLst>
             <a:path>
               <a:moveTo>
-                <a:pt x="4616692" y="0"/>
+                <a:pt x="3877460" y="0"/>
               </a:moveTo>
               <a:lnTo>
-                <a:pt x="4616692" y="186439"/>
+                <a:pt x="3877460" y="97449"/>
               </a:lnTo>
               <a:lnTo>
-                <a:pt x="0" y="186439"/>
+                <a:pt x="0" y="97449"/>
               </a:lnTo>
               <a:lnTo>
-                <a:pt x="0" y="338678"/>
+                <a:pt x="0" y="160699"/>
               </a:lnTo>
             </a:path>
           </a:pathLst>
@@ -5282,8 +4960,8 @@
         </a:p>
       </dsp:txBody>
       <dsp:txXfrm>
-        <a:off x="2996509" y="1640223"/>
-        <a:ext cx="231571" cy="3696"/>
+        <a:off x="2608372" y="1141108"/>
+        <a:ext cx="194108" cy="1536"/>
       </dsp:txXfrm>
     </dsp:sp>
     <dsp:sp modelId="{51684DE4-F4CC-44D9-8CB7-5D538FDA7214}">
@@ -5293,8 +4971,8 @@
       </dsp:nvSpPr>
       <dsp:spPr>
         <a:xfrm>
-          <a:off x="4455652" y="353882"/>
-          <a:ext cx="1929980" cy="1120649"/>
+          <a:off x="3729202" y="240982"/>
+          <a:ext cx="1829908" cy="822344"/>
         </a:xfrm>
         <a:prstGeom prst="rect">
           <a:avLst/>
@@ -5354,8 +5032,8 @@
         </a:p>
       </dsp:txBody>
       <dsp:txXfrm>
-        <a:off x="4455652" y="353882"/>
-        <a:ext cx="1929980" cy="1120649"/>
+        <a:off x="3729202" y="240982"/>
+        <a:ext cx="1829908" cy="822344"/>
       </dsp:txXfrm>
     </dsp:sp>
     <dsp:sp modelId="{5F11AD1B-4801-4F55-A776-65340C05EB51}">
@@ -5365,8 +5043,8 @@
       </dsp:nvSpPr>
       <dsp:spPr>
         <a:xfrm>
-          <a:off x="1604929" y="2279758"/>
-          <a:ext cx="342949" cy="91440"/>
+          <a:off x="1529882" y="1530266"/>
+          <a:ext cx="124703" cy="91440"/>
         </a:xfrm>
         <a:custGeom>
           <a:avLst/>
@@ -5380,7 +5058,7 @@
                 <a:pt x="0" y="45720"/>
               </a:moveTo>
               <a:lnTo>
-                <a:pt x="342949" y="45720"/>
+                <a:pt x="124703" y="45720"/>
               </a:lnTo>
             </a:path>
           </a:pathLst>
@@ -5434,8 +5112,8 @@
         </a:p>
       </dsp:txBody>
       <dsp:txXfrm>
-        <a:off x="1767065" y="2323630"/>
-        <a:ext cx="18677" cy="3696"/>
+        <a:off x="1588351" y="1575218"/>
+        <a:ext cx="7765" cy="1536"/>
       </dsp:txXfrm>
     </dsp:sp>
     <dsp:sp modelId="{5925AF82-3E6B-477C-8C0F-40A231C597FB}">
@@ -5445,8 +5123,8 @@
       </dsp:nvSpPr>
       <dsp:spPr>
         <a:xfrm>
-          <a:off x="1169" y="1843810"/>
-          <a:ext cx="1605560" cy="963336"/>
+          <a:off x="1712" y="1254626"/>
+          <a:ext cx="1529969" cy="642721"/>
         </a:xfrm>
         <a:prstGeom prst="rect">
           <a:avLst/>
@@ -5506,8 +5184,8 @@
         </a:p>
       </dsp:txBody>
       <dsp:txXfrm>
-        <a:off x="1169" y="1843810"/>
-        <a:ext cx="1605560" cy="963336"/>
+        <a:off x="1712" y="1254626"/>
+        <a:ext cx="1529969" cy="642721"/>
       </dsp:txXfrm>
     </dsp:sp>
     <dsp:sp modelId="{C634965F-08E0-4554-AB49-E0AB31224C1E}">
@@ -5517,8 +5195,8 @@
       </dsp:nvSpPr>
       <dsp:spPr>
         <a:xfrm>
-          <a:off x="3584039" y="2279758"/>
-          <a:ext cx="338678" cy="91440"/>
+          <a:off x="3105502" y="1530266"/>
+          <a:ext cx="122927" cy="91440"/>
         </a:xfrm>
         <a:custGeom>
           <a:avLst/>
@@ -5532,7 +5210,7 @@
                 <a:pt x="0" y="45720"/>
               </a:moveTo>
               <a:lnTo>
-                <a:pt x="338678" y="45720"/>
+                <a:pt x="122927" y="45720"/>
               </a:lnTo>
             </a:path>
           </a:pathLst>
@@ -5586,8 +5264,8 @@
         </a:p>
       </dsp:txBody>
       <dsp:txXfrm>
-        <a:off x="3744147" y="2323630"/>
-        <a:ext cx="18463" cy="3696"/>
+        <a:off x="3163128" y="1575218"/>
+        <a:ext cx="7676" cy="1536"/>
       </dsp:txXfrm>
     </dsp:sp>
     <dsp:sp modelId="{8CB1D034-0AA1-474D-82CA-0C11127A87A8}">
@@ -5597,8 +5275,8 @@
       </dsp:nvSpPr>
       <dsp:spPr>
         <a:xfrm>
-          <a:off x="1980279" y="1843810"/>
-          <a:ext cx="1605560" cy="963336"/>
+          <a:off x="1686985" y="1238740"/>
+          <a:ext cx="1420317" cy="674493"/>
         </a:xfrm>
         <a:prstGeom prst="rect">
           <a:avLst/>
@@ -5658,8 +5336,8 @@
         </a:p>
       </dsp:txBody>
       <dsp:txXfrm>
-        <a:off x="1980279" y="1843810"/>
-        <a:ext cx="1605560" cy="963336"/>
+        <a:off x="1686985" y="1238740"/>
+        <a:ext cx="1420317" cy="674493"/>
       </dsp:txXfrm>
     </dsp:sp>
     <dsp:sp modelId="{972A4CDA-D315-4430-A354-83EEC44397F0}">
@@ -5669,8 +5347,8 @@
       </dsp:nvSpPr>
       <dsp:spPr>
         <a:xfrm>
-          <a:off x="3955118" y="1843810"/>
-          <a:ext cx="1605560" cy="963336"/>
+          <a:off x="3260830" y="1261150"/>
+          <a:ext cx="1474826" cy="629672"/>
         </a:xfrm>
         <a:prstGeom prst="rect">
           <a:avLst/>
@@ -5730,8 +5408,8 @@
         </a:p>
       </dsp:txBody>
       <dsp:txXfrm>
-        <a:off x="3955118" y="1843810"/>
-        <a:ext cx="1605560" cy="963336"/>
+        <a:off x="3260830" y="1261150"/>
+        <a:ext cx="1474826" cy="629672"/>
       </dsp:txXfrm>
     </dsp:sp>
   </dsp:spTree>

</xml_diff>